<commit_message>
calculs d'angles entre capteurs
</commit_message>
<xml_diff>
--- a/Reflexions/Rélexions.docx
+++ b/Reflexions/Rélexions.docx
@@ -111,32 +111,6 @@
     </w:p>
     <w:p>
       <w:pPr>
-        <w:pStyle w:val="Paragraphedeliste"/>
-        <w:numPr>
-          <w:ilvl w:val="0"/>
-          <w:numId w:val="1"/>
-        </w:numPr>
-        <w:jc w:val="both"/>
-      </w:pPr>
-      <w:r>
-        <w:t>Type :  ultrasons</w:t>
-      </w:r>
-    </w:p>
-    <w:p>
-      <w:pPr>
-        <w:pStyle w:val="Paragraphedeliste"/>
-        <w:numPr>
-          <w:ilvl w:val="0"/>
-          <w:numId w:val="1"/>
-        </w:numPr>
-        <w:jc w:val="both"/>
-      </w:pPr>
-      <w:r>
-        <w:t xml:space="preserve">Référence : </w:t>
-      </w:r>
-    </w:p>
-    <w:p>
-      <w:pPr>
         <w:pStyle w:val="Titre2"/>
         <w:ind w:firstLine="708"/>
         <w:jc w:val="both"/>
@@ -163,20 +137,13 @@
         <w:jc w:val="both"/>
       </w:pPr>
       <w:r>
-        <w:t>C</w:t>
-      </w:r>
-      <w:r>
-        <w:t xml:space="preserve">omment permettre au robot de longer un obstacle et de détecter ceux qui sont en biais et cela avec </w:t>
-      </w:r>
-      <w:r>
-        <w:t xml:space="preserve">seulement </w:t>
-      </w:r>
-      <w:r>
-        <w:t>3 capteurs</w:t>
-      </w:r>
-      <w:r>
-        <w:t> ?</w:t>
-      </w:r>
+        <w:t>Comment permettre au robot de longer un obstacle et de détecter ceux qui sont en biais et cela avec seulement 3 capteurs ?</w:t>
+      </w:r>
+    </w:p>
+    <w:p>
+      <w:pPr>
+        <w:jc w:val="both"/>
+      </w:pPr>
     </w:p>
     <w:p>
       <w:pPr>
@@ -192,17 +159,14 @@
       <w:pPr>
         <w:pStyle w:val="Titre2"/>
         <w:ind w:firstLine="708"/>
-        <w:jc w:val="both"/>
       </w:pPr>
       <w:r>
         <w:lastRenderedPageBreak/>
         <w:t>Position des capteurs</w:t>
       </w:r>
-    </w:p>
-    <w:p>
-      <w:pPr>
-        <w:jc w:val="both"/>
-      </w:pPr>
+      <w:r>
+        <w:br/>
+      </w:r>
     </w:p>
     <w:p>
       <w:pPr>
@@ -259,11 +223,6 @@
       <w:pPr>
         <w:jc w:val="both"/>
       </w:pPr>
-    </w:p>
-    <w:p>
-      <w:pPr>
-        <w:jc w:val="both"/>
-      </w:pPr>
       <w:r>
         <w:t xml:space="preserve">La principale réflexion ici est de connaître exactement l’angle de détection des capteurs afin de connaître l’angle </w:t>
       </w:r>
@@ -282,7 +241,19 @@
         <w:jc w:val="both"/>
       </w:pPr>
       <w:r>
-        <w:t xml:space="preserve">Dans cette configuration il n’y a pas d’interférences possible entre les capteurs ultrasons, mais la position des obstacles est à prendre en compte. En effet, si un obstacle est en biais de plus de 30° le capteur émettra un signal mais ne recevra pas de réponse.  Comme expliqué ci-dessous extrait de </w:t>
+        <w:t xml:space="preserve">Dans cette configuration il n’y a pas d’interférences possible entre les capteurs ultrasons, mais la position des obstacles est à prendre en compte. En effet, si un obstacle est </w:t>
+      </w:r>
+      <w:r>
+        <w:t>à</w:t>
+      </w:r>
+      <w:r>
+        <w:t xml:space="preserve"> de plus de 30° </w:t>
+      </w:r>
+      <w:r>
+        <w:t>du capteur il</w:t>
+      </w:r>
+      <w:r>
+        <w:t xml:space="preserve"> émettra un signal mais ne recevra pas de réponse.  Comme expliqué ci-dessous extrait de </w:t>
       </w:r>
       <w:hyperlink r:id="rId7" w:history="1">
         <w:r>
@@ -301,43 +272,6 @@
     </w:p>
     <w:p>
       <w:pPr>
-        <w:jc w:val="both"/>
-      </w:pPr>
-    </w:p>
-    <w:p>
-      <w:pPr>
-        <w:jc w:val="both"/>
-      </w:pPr>
-      <w:bookmarkStart w:id="0" w:name="_GoBack"/>
-      <w:bookmarkEnd w:id="0"/>
-    </w:p>
-    <w:p>
-      <w:pPr>
-        <w:jc w:val="both"/>
-      </w:pPr>
-    </w:p>
-    <w:p>
-      <w:pPr>
-        <w:jc w:val="both"/>
-      </w:pPr>
-    </w:p>
-    <w:p>
-      <w:pPr>
-        <w:jc w:val="both"/>
-      </w:pPr>
-    </w:p>
-    <w:p>
-      <w:pPr>
-        <w:jc w:val="both"/>
-      </w:pPr>
-    </w:p>
-    <w:p>
-      <w:pPr>
-        <w:jc w:val="both"/>
-      </w:pPr>
-    </w:p>
-    <w:p>
-      <w:pPr>
         <w:shd w:val="clear" w:color="auto" w:fill="FFFFFF"/>
         <w:spacing w:after="0" w:line="240" w:lineRule="auto"/>
         <w:jc w:val="both"/>
@@ -351,22 +285,114 @@
       </w:pPr>
       <w:r>
         <w:rPr>
+          <w:rFonts w:ascii="Arial" w:eastAsia="Times New Roman" w:hAnsi="Arial" w:cs="Arial"/>
           <w:noProof/>
-        </w:rPr>
-        <w:lastRenderedPageBreak/>
+          <w:color w:val="888888"/>
+          <w:sz w:val="20"/>
+          <w:szCs w:val="20"/>
+          <w:lang w:eastAsia="fr-FR"/>
+        </w:rPr>
+        <w:drawing>
+          <wp:anchor distT="0" distB="0" distL="114300" distR="114300" simplePos="0" relativeHeight="251663360" behindDoc="1" locked="0" layoutInCell="1" allowOverlap="1" wp14:anchorId="30268798" wp14:editId="5FEADC29">
+            <wp:simplePos x="0" y="0"/>
+            <wp:positionH relativeFrom="column">
+              <wp:posOffset>2161540</wp:posOffset>
+            </wp:positionH>
+            <wp:positionV relativeFrom="paragraph">
+              <wp:posOffset>499168</wp:posOffset>
+            </wp:positionV>
+            <wp:extent cx="1364673" cy="1279381"/>
+            <wp:effectExtent l="57150" t="57150" r="121285" b="111760"/>
+            <wp:wrapTight wrapText="bothSides">
+              <wp:wrapPolygon edited="0">
+                <wp:start x="-302" y="-965"/>
+                <wp:lineTo x="-905" y="-643"/>
+                <wp:lineTo x="-905" y="21879"/>
+                <wp:lineTo x="-302" y="23166"/>
+                <wp:lineTo x="22615" y="23166"/>
+                <wp:lineTo x="23218" y="20270"/>
+                <wp:lineTo x="23218" y="4504"/>
+                <wp:lineTo x="22314" y="-322"/>
+                <wp:lineTo x="22314" y="-965"/>
+                <wp:lineTo x="-302" y="-965"/>
+              </wp:wrapPolygon>
+            </wp:wrapTight>
+            <wp:docPr id="2" name="Image 2" descr="https://1.bp.blogspot.com/-XBTy4BdExjA/UoHreFiHbTI/AAAAAAAAAHo/hlZm_cywuBQ/s1600/SensorSignalDeflection.png">
+              <a:hlinkClick xmlns:a="http://schemas.openxmlformats.org/drawingml/2006/main" r:id="rId8"/>
+            </wp:docPr>
+            <wp:cNvGraphicFramePr>
+              <a:graphicFrameLocks xmlns:a="http://schemas.openxmlformats.org/drawingml/2006/main" noChangeAspect="1"/>
+            </wp:cNvGraphicFramePr>
+            <a:graphic xmlns:a="http://schemas.openxmlformats.org/drawingml/2006/main">
+              <a:graphicData uri="http://schemas.openxmlformats.org/drawingml/2006/picture">
+                <pic:pic xmlns:pic="http://schemas.openxmlformats.org/drawingml/2006/picture">
+                  <pic:nvPicPr>
+                    <pic:cNvPr id="0" name="Picture 1" descr="https://1.bp.blogspot.com/-XBTy4BdExjA/UoHreFiHbTI/AAAAAAAAAHo/hlZm_cywuBQ/s1600/SensorSignalDeflection.png">
+                      <a:hlinkClick r:id="rId8"/>
+                    </pic:cNvPr>
+                    <pic:cNvPicPr>
+                      <a:picLocks noChangeAspect="1" noChangeArrowheads="1"/>
+                    </pic:cNvPicPr>
+                  </pic:nvPicPr>
+                  <pic:blipFill>
+                    <a:blip r:embed="rId9" cstate="print">
+                      <a:extLst>
+                        <a:ext uri="{28A0092B-C50C-407E-A947-70E740481C1C}">
+                          <a14:useLocalDpi xmlns:a14="http://schemas.microsoft.com/office/drawing/2010/main" val="0"/>
+                        </a:ext>
+                      </a:extLst>
+                    </a:blip>
+                    <a:srcRect/>
+                    <a:stretch>
+                      <a:fillRect/>
+                    </a:stretch>
+                  </pic:blipFill>
+                  <pic:spPr bwMode="auto">
+                    <a:xfrm>
+                      <a:off x="0" y="0"/>
+                      <a:ext cx="1364673" cy="1279381"/>
+                    </a:xfrm>
+                    <a:prstGeom prst="rect">
+                      <a:avLst/>
+                    </a:prstGeom>
+                    <a:ln w="3175" cap="sq">
+                      <a:solidFill>
+                        <a:srgbClr val="000000"/>
+                      </a:solidFill>
+                      <a:prstDash val="solid"/>
+                      <a:miter lim="800000"/>
+                    </a:ln>
+                    <a:effectLst>
+                      <a:outerShdw blurRad="50800" dist="38100" dir="2700000" algn="tl" rotWithShape="0">
+                        <a:srgbClr val="000000">
+                          <a:alpha val="43000"/>
+                        </a:srgbClr>
+                      </a:outerShdw>
+                    </a:effectLst>
+                  </pic:spPr>
+                </pic:pic>
+              </a:graphicData>
+            </a:graphic>
+          </wp:anchor>
+        </w:drawing>
+      </w:r>
+      <w:r>
+        <w:rPr>
+          <w:noProof/>
+        </w:rPr>
         <mc:AlternateContent>
           <mc:Choice Requires="wps">
             <w:drawing>
-              <wp:anchor distT="0" distB="0" distL="114300" distR="114300" simplePos="0" relativeHeight="251657216" behindDoc="0" locked="0" layoutInCell="1" allowOverlap="1" wp14:anchorId="2F499971" wp14:editId="5667E2B9">
+              <wp:anchor distT="0" distB="0" distL="114300" distR="114300" simplePos="0" relativeHeight="251646976" behindDoc="0" locked="0" layoutInCell="1" allowOverlap="1" wp14:anchorId="2F499971" wp14:editId="6ED707F1">
                 <wp:simplePos x="0" y="0"/>
                 <wp:positionH relativeFrom="column">
-                  <wp:posOffset>-99695</wp:posOffset>
+                  <wp:posOffset>-96231</wp:posOffset>
                 </wp:positionH>
                 <wp:positionV relativeFrom="paragraph">
-                  <wp:posOffset>-76200</wp:posOffset>
+                  <wp:posOffset>-75450</wp:posOffset>
                 </wp:positionV>
-                <wp:extent cx="6096000" cy="4221480"/>
-                <wp:effectExtent l="0" t="0" r="19050" b="26670"/>
+                <wp:extent cx="6096000" cy="2556164"/>
+                <wp:effectExtent l="0" t="0" r="19050" b="15875"/>
                 <wp:wrapNone/>
                 <wp:docPr id="3" name="Rectangle 3"/>
                 <wp:cNvGraphicFramePr/>
@@ -377,7 +403,7 @@
                       <wps:spPr>
                         <a:xfrm>
                           <a:off x="0" y="0"/>
-                          <a:ext cx="6096000" cy="4221480"/>
+                          <a:ext cx="6096000" cy="2556164"/>
                         </a:xfrm>
                         <a:prstGeom prst="rect">
                           <a:avLst/>
@@ -425,7 +451,7 @@
           </mc:Choice>
           <mc:Fallback>
             <w:pict>
-              <v:rect w14:anchorId="77776C22" id="Rectangle 3" o:spid="_x0000_s1026" style="position:absolute;margin-left:-7.85pt;margin-top:-6pt;width:480pt;height:332.4pt;z-index:251657216;visibility:visible;mso-wrap-style:square;mso-width-percent:0;mso-height-percent:0;mso-wrap-distance-left:9pt;mso-wrap-distance-top:0;mso-wrap-distance-right:9pt;mso-wrap-distance-bottom:0;mso-position-horizontal:absolute;mso-position-horizontal-relative:text;mso-position-vertical:absolute;mso-position-vertical-relative:text;mso-width-percent:0;mso-height-percent:0;mso-width-relative:margin;mso-height-relative:margin;v-text-anchor:middle" o:gfxdata="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" filled="f" strokecolor="black [3213]" strokeweight="2pt"/>
+              <v:rect w14:anchorId="53091D67" id="Rectangle 3" o:spid="_x0000_s1026" style="position:absolute;margin-left:-7.6pt;margin-top:-5.95pt;width:480pt;height:201.25pt;z-index:251646976;visibility:visible;mso-wrap-style:square;mso-width-percent:0;mso-height-percent:0;mso-wrap-distance-left:9pt;mso-wrap-distance-top:0;mso-wrap-distance-right:9pt;mso-wrap-distance-bottom:0;mso-position-horizontal:absolute;mso-position-horizontal-relative:text;mso-position-vertical:absolute;mso-position-vertical-relative:text;mso-width-percent:0;mso-height-percent:0;mso-width-relative:margin;mso-height-relative:margin;v-text-anchor:middle" o:gfxdata="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" filled="f" strokecolor="black [3213]" strokeweight="2pt"/>
             </w:pict>
           </mc:Fallback>
         </mc:AlternateContent>
@@ -438,7 +464,6 @@
           <w:szCs w:val="20"/>
           <w:lang w:eastAsia="fr-FR"/>
         </w:rPr>
-        <w:br/>
         <w:t>Le son est une onde longitudinale (c'est-à-dire qu'il progresse le long d'une ligne horizontale). Par conséquent, lorsque l'obstacle n'est pas parfaitement devant le module, les sons sont déviés et le signal d'écho risque de ne pas atteindre le capteur ni de l'atteindre très atténué et donc de ne pas être détecté (voir la figure ci-dessous).</w:t>
       </w:r>
     </w:p>
@@ -455,22 +480,214 @@
           <w:lang w:eastAsia="fr-FR"/>
         </w:rPr>
       </w:pPr>
-      <w:r>
+    </w:p>
+    <w:p>
+      <w:pPr>
+        <w:shd w:val="clear" w:color="auto" w:fill="FFFFFF"/>
+        <w:spacing w:after="0" w:line="240" w:lineRule="auto"/>
+        <w:jc w:val="both"/>
         <w:rPr>
           <w:rFonts w:ascii="Arial" w:eastAsia="Times New Roman" w:hAnsi="Arial" w:cs="Arial"/>
-          <w:noProof/>
-          <w:color w:val="888888"/>
+          <w:color w:val="666666"/>
           <w:sz w:val="20"/>
           <w:szCs w:val="20"/>
           <w:lang w:eastAsia="fr-FR"/>
         </w:rPr>
+      </w:pPr>
+    </w:p>
+    <w:p>
+      <w:pPr>
+        <w:shd w:val="clear" w:color="auto" w:fill="FFFFFF"/>
+        <w:spacing w:after="0" w:line="240" w:lineRule="auto"/>
+        <w:jc w:val="both"/>
+        <w:rPr>
+          <w:rFonts w:ascii="Arial" w:eastAsia="Times New Roman" w:hAnsi="Arial" w:cs="Arial"/>
+          <w:color w:val="666666"/>
+          <w:sz w:val="20"/>
+          <w:szCs w:val="20"/>
+          <w:lang w:eastAsia="fr-FR"/>
+        </w:rPr>
+      </w:pPr>
+    </w:p>
+    <w:p>
+      <w:pPr>
+        <w:shd w:val="clear" w:color="auto" w:fill="FFFFFF"/>
+        <w:spacing w:after="0" w:line="240" w:lineRule="auto"/>
+        <w:jc w:val="both"/>
+        <w:rPr>
+          <w:rFonts w:ascii="Arial" w:eastAsia="Times New Roman" w:hAnsi="Arial" w:cs="Arial"/>
+          <w:color w:val="666666"/>
+          <w:sz w:val="20"/>
+          <w:szCs w:val="20"/>
+          <w:lang w:eastAsia="fr-FR"/>
+        </w:rPr>
+      </w:pPr>
+    </w:p>
+    <w:p>
+      <w:pPr>
+        <w:shd w:val="clear" w:color="auto" w:fill="FFFFFF"/>
+        <w:spacing w:after="0" w:line="240" w:lineRule="auto"/>
+        <w:jc w:val="both"/>
+        <w:rPr>
+          <w:rFonts w:ascii="Arial" w:eastAsia="Times New Roman" w:hAnsi="Arial" w:cs="Arial"/>
+          <w:color w:val="666666"/>
+          <w:sz w:val="20"/>
+          <w:szCs w:val="20"/>
+          <w:lang w:eastAsia="fr-FR"/>
+        </w:rPr>
+      </w:pPr>
+    </w:p>
+    <w:p>
+      <w:pPr>
+        <w:shd w:val="clear" w:color="auto" w:fill="FFFFFF"/>
+        <w:spacing w:after="0" w:line="240" w:lineRule="auto"/>
+        <w:jc w:val="both"/>
+        <w:rPr>
+          <w:rFonts w:ascii="Arial" w:eastAsia="Times New Roman" w:hAnsi="Arial" w:cs="Arial"/>
+          <w:color w:val="666666"/>
+          <w:sz w:val="20"/>
+          <w:szCs w:val="20"/>
+          <w:lang w:eastAsia="fr-FR"/>
+        </w:rPr>
+      </w:pPr>
+    </w:p>
+    <w:p>
+      <w:pPr>
+        <w:shd w:val="clear" w:color="auto" w:fill="FFFFFF"/>
+        <w:spacing w:after="0" w:line="240" w:lineRule="auto"/>
+        <w:jc w:val="both"/>
+        <w:rPr>
+          <w:rFonts w:ascii="Arial" w:eastAsia="Times New Roman" w:hAnsi="Arial" w:cs="Arial"/>
+          <w:color w:val="666666"/>
+          <w:sz w:val="20"/>
+          <w:szCs w:val="20"/>
+          <w:lang w:eastAsia="fr-FR"/>
+        </w:rPr>
+      </w:pPr>
+    </w:p>
+    <w:p>
+      <w:pPr>
+        <w:shd w:val="clear" w:color="auto" w:fill="FFFFFF"/>
+        <w:spacing w:after="0" w:line="240" w:lineRule="auto"/>
+        <w:jc w:val="both"/>
+        <w:rPr>
+          <w:rFonts w:ascii="Arial" w:eastAsia="Times New Roman" w:hAnsi="Arial" w:cs="Arial"/>
+          <w:color w:val="666666"/>
+          <w:sz w:val="20"/>
+          <w:szCs w:val="20"/>
+          <w:lang w:eastAsia="fr-FR"/>
+        </w:rPr>
+      </w:pPr>
+    </w:p>
+    <w:p>
+      <w:pPr>
+        <w:shd w:val="clear" w:color="auto" w:fill="FFFFFF"/>
+        <w:spacing w:after="0" w:line="240" w:lineRule="auto"/>
+        <w:jc w:val="both"/>
+        <w:rPr>
+          <w:rFonts w:ascii="Arial" w:eastAsia="Times New Roman" w:hAnsi="Arial" w:cs="Arial"/>
+          <w:color w:val="666666"/>
+          <w:sz w:val="20"/>
+          <w:szCs w:val="20"/>
+          <w:lang w:eastAsia="fr-FR"/>
+        </w:rPr>
+      </w:pPr>
+    </w:p>
+    <w:p>
+      <w:pPr>
+        <w:shd w:val="clear" w:color="auto" w:fill="FFFFFF"/>
+        <w:spacing w:after="0" w:line="240" w:lineRule="auto"/>
+        <w:jc w:val="both"/>
+        <w:rPr>
+          <w:rFonts w:ascii="Arial" w:eastAsia="Times New Roman" w:hAnsi="Arial" w:cs="Arial"/>
+          <w:color w:val="666666"/>
+          <w:sz w:val="20"/>
+          <w:szCs w:val="20"/>
+          <w:lang w:eastAsia="fr-FR"/>
+        </w:rPr>
+      </w:pPr>
+      <w:r>
+        <w:rPr>
+          <w:rFonts w:ascii="Arial" w:eastAsia="Times New Roman" w:hAnsi="Arial" w:cs="Arial"/>
+          <w:color w:val="666666"/>
+          <w:sz w:val="20"/>
+          <w:szCs w:val="20"/>
+          <w:lang w:eastAsia="fr-FR"/>
+        </w:rPr>
+        <w:t>Lorsque l'obstacle est à un angle supérieur à 30 ° par rapport à la direction de propagation du signal de déclenchement, le capteur donne des résultats erratiques.</w:t>
+      </w:r>
+    </w:p>
+    <w:p>
+      <w:pPr>
+        <w:jc w:val="both"/>
+      </w:pPr>
+    </w:p>
+    <w:p>
+      <w:pPr>
+        <w:jc w:val="both"/>
+      </w:pPr>
+      <w:r>
+        <w:lastRenderedPageBreak/>
+        <w:t>Ainsi selon le constructeur et en se référant aux tests d’autres chercheurs nous allons nous référer à ces chiffres pour notre premier prototype.</w:t>
+      </w:r>
+    </w:p>
+    <w:p>
+      <w:pPr>
+        <w:pStyle w:val="Titre2"/>
+        <w:jc w:val="both"/>
+      </w:pPr>
+      <w:r>
+        <w:tab/>
+        <w:t>Le capteur HC-SR04</w:t>
+      </w:r>
+    </w:p>
+    <w:p>
+      <w:pPr>
+        <w:rPr>
+          <w:b/>
+          <w:u w:val="single"/>
+        </w:rPr>
+      </w:pPr>
+      <w:r>
+        <w:rPr>
+          <w:b/>
+          <w:u w:val="single"/>
+        </w:rPr>
+        <w:br/>
+      </w:r>
+      <w:r>
+        <w:rPr>
+          <w:b/>
+          <w:u w:val="single"/>
+        </w:rPr>
+        <w:t>Caractéristiques</w:t>
+      </w:r>
+      <w:r>
+        <w:rPr>
+          <w:b/>
+          <w:u w:val="single"/>
+        </w:rPr>
+        <w:t> :</w:t>
+      </w:r>
+    </w:p>
+    <w:p>
+      <w:r>
+        <w:rPr>
+          <w:noProof/>
+        </w:rPr>
         <w:drawing>
-          <wp:inline distT="0" distB="0" distL="0" distR="0" wp14:anchorId="30268798" wp14:editId="0FAA8A67">
-            <wp:extent cx="3048000" cy="2857500"/>
-            <wp:effectExtent l="0" t="0" r="0" b="0"/>
-            <wp:docPr id="2" name="Image 2" descr="https://1.bp.blogspot.com/-XBTy4BdExjA/UoHreFiHbTI/AAAAAAAAAHo/hlZm_cywuBQ/s1600/SensorSignalDeflection.png">
-              <a:hlinkClick xmlns:a="http://schemas.openxmlformats.org/drawingml/2006/main" r:id="rId8"/>
-            </wp:docPr>
+          <wp:anchor distT="0" distB="0" distL="114300" distR="114300" simplePos="0" relativeHeight="251658240" behindDoc="0" locked="0" layoutInCell="1" allowOverlap="1" wp14:anchorId="52B24503" wp14:editId="6A4BDEF8">
+            <wp:simplePos x="0" y="0"/>
+            <wp:positionH relativeFrom="margin">
+              <wp:posOffset>3547976</wp:posOffset>
+            </wp:positionH>
+            <wp:positionV relativeFrom="paragraph">
+              <wp:posOffset>944995</wp:posOffset>
+            </wp:positionV>
+            <wp:extent cx="2050499" cy="1737014"/>
+            <wp:effectExtent l="57150" t="57150" r="121285" b="111125"/>
+            <wp:wrapNone/>
+            <wp:docPr id="4" name="Image 4"/>
             <wp:cNvGraphicFramePr>
               <a:graphicFrameLocks xmlns:a="http://schemas.openxmlformats.org/drawingml/2006/main" noChangeAspect="1"/>
             </wp:cNvGraphicFramePr>
@@ -478,38 +695,267 @@
               <a:graphicData uri="http://schemas.openxmlformats.org/drawingml/2006/picture">
                 <pic:pic xmlns:pic="http://schemas.openxmlformats.org/drawingml/2006/picture">
                   <pic:nvPicPr>
-                    <pic:cNvPr id="0" name="Picture 1" descr="https://1.bp.blogspot.com/-XBTy4BdExjA/UoHreFiHbTI/AAAAAAAAAHo/hlZm_cywuBQ/s1600/SensorSignalDeflection.png">
-                      <a:hlinkClick r:id="rId8"/>
-                    </pic:cNvPr>
-                    <pic:cNvPicPr>
-                      <a:picLocks noChangeAspect="1" noChangeArrowheads="1"/>
-                    </pic:cNvPicPr>
+                    <pic:cNvPr id="1" name=""/>
+                    <pic:cNvPicPr/>
                   </pic:nvPicPr>
                   <pic:blipFill>
-                    <a:blip r:embed="rId9">
+                    <a:blip r:embed="rId10">
                       <a:extLst>
                         <a:ext uri="{28A0092B-C50C-407E-A947-70E740481C1C}">
                           <a14:useLocalDpi xmlns:a14="http://schemas.microsoft.com/office/drawing/2010/main" val="0"/>
                         </a:ext>
                       </a:extLst>
                     </a:blip>
-                    <a:srcRect/>
                     <a:stretch>
                       <a:fillRect/>
                     </a:stretch>
                   </pic:blipFill>
-                  <pic:spPr bwMode="auto">
+                  <pic:spPr>
                     <a:xfrm>
                       <a:off x="0" y="0"/>
-                      <a:ext cx="3048000" cy="2857500"/>
+                      <a:ext cx="2050499" cy="1737014"/>
                     </a:xfrm>
                     <a:prstGeom prst="rect">
                       <a:avLst/>
                     </a:prstGeom>
-                    <a:noFill/>
-                    <a:ln>
-                      <a:noFill/>
+                    <a:ln w="6350" cap="sq">
+                      <a:solidFill>
+                        <a:schemeClr val="tx1"/>
+                      </a:solidFill>
+                      <a:prstDash val="solid"/>
+                      <a:miter lim="800000"/>
                     </a:ln>
+                    <a:effectLst>
+                      <a:outerShdw blurRad="50800" dist="38100" dir="2700000" algn="tl" rotWithShape="0">
+                        <a:srgbClr val="000000">
+                          <a:alpha val="43000"/>
+                        </a:srgbClr>
+                      </a:outerShdw>
+                    </a:effectLst>
+                  </pic:spPr>
+                </pic:pic>
+              </a:graphicData>
+            </a:graphic>
+            <wp14:sizeRelH relativeFrom="margin">
+              <wp14:pctWidth>0</wp14:pctWidth>
+            </wp14:sizeRelH>
+            <wp14:sizeRelV relativeFrom="margin">
+              <wp14:pctHeight>0</wp14:pctHeight>
+            </wp14:sizeRelV>
+          </wp:anchor>
+        </w:drawing>
+      </w:r>
+      <w:r>
+        <w:t>Dimensions : 45 mm x 20 mm x 15 mm</w:t>
+      </w:r>
+      <w:r>
+        <w:br/>
+      </w:r>
+      <w:r>
+        <w:t>Plage de mesure : 2 cm à 400 cm</w:t>
+      </w:r>
+      <w:r>
+        <w:br/>
+      </w:r>
+      <w:r>
+        <w:t>Résolution</w:t>
+      </w:r>
+      <w:r>
+        <w:t xml:space="preserve"> </w:t>
+      </w:r>
+      <w:r>
+        <w:t xml:space="preserve">de la </w:t>
+      </w:r>
+      <w:r>
+        <w:t>mesure :</w:t>
+      </w:r>
+      <w:r>
+        <w:t xml:space="preserve"> 0.3 cm</w:t>
+      </w:r>
+      <w:r>
+        <w:br/>
+      </w:r>
+      <w:r>
+        <w:t>Largeur d'impulsion sur l'entrée</w:t>
+      </w:r>
+      <w:r>
+        <w:t xml:space="preserve"> </w:t>
+      </w:r>
+      <w:r>
+        <w:t xml:space="preserve">de déclenchement : 10 </w:t>
+      </w:r>
+      <w:proofErr w:type="spellStart"/>
+      <w:r>
+        <w:t>μs</w:t>
+      </w:r>
+      <w:proofErr w:type="spellEnd"/>
+      <w:r>
+        <w:t xml:space="preserve"> (Trigger Input Pulse </w:t>
+      </w:r>
+      <w:proofErr w:type="spellStart"/>
+      <w:r>
+        <w:t>width</w:t>
+      </w:r>
+      <w:proofErr w:type="spellEnd"/>
+      <w:r>
+        <w:t>)</w:t>
+      </w:r>
+      <w:r>
+        <w:br/>
+      </w:r>
+    </w:p>
+    <w:p/>
+    <w:p/>
+    <w:p>
+      <w:r>
+        <w:t>Angle de mesure efficace : 15 °</w:t>
+      </w:r>
+      <w:r>
+        <w:t xml:space="preserve"> (de chaque côté) donc 30° </w:t>
+      </w:r>
+      <w:r>
+        <w:br/>
+        <w:t xml:space="preserve">                                                 entre chaque capteur</w:t>
+      </w:r>
+      <w:r>
+        <w:br/>
+      </w:r>
+    </w:p>
+    <w:p/>
+    <w:p>
+      <w:pPr>
+        <w:rPr>
+          <w:b/>
+          <w:u w:val="single"/>
+        </w:rPr>
+      </w:pPr>
+      <w:r>
+        <w:rPr>
+          <w:b/>
+          <w:u w:val="single"/>
+        </w:rPr>
+        <w:t xml:space="preserve">Broches de </w:t>
+      </w:r>
+      <w:r>
+        <w:rPr>
+          <w:b/>
+          <w:u w:val="single"/>
+        </w:rPr>
+        <w:t>connexion :</w:t>
+      </w:r>
+    </w:p>
+    <w:p>
+      <w:r>
+        <w:t>Vcc= Alimentation +5 V DC</w:t>
+      </w:r>
+      <w:r>
+        <w:br/>
+      </w:r>
+      <w:proofErr w:type="spellStart"/>
+      <w:r>
+        <w:t>Trig</w:t>
+      </w:r>
+      <w:proofErr w:type="spellEnd"/>
+      <w:r>
+        <w:t>= Entrée de déclenchement de la mesure (Trigger input)</w:t>
+      </w:r>
+      <w:r>
+        <w:br/>
+      </w:r>
+      <w:r>
+        <w:t>Echo= Sortie</w:t>
+      </w:r>
+      <w:r>
+        <w:t xml:space="preserve"> </w:t>
+      </w:r>
+      <w:r>
+        <w:t>de mesure donnée en écho (Echo output)</w:t>
+      </w:r>
+      <w:r>
+        <w:br/>
+      </w:r>
+      <w:r>
+        <w:t>GND= Masse de l'alimentation</w:t>
+      </w:r>
+    </w:p>
+    <w:p>
+      <w:r>
+        <w:t xml:space="preserve">En utilisant ces données </w:t>
+      </w:r>
+      <w:r>
+        <w:t>nous rejoignons la réflexion retrouvé</w:t>
+      </w:r>
+      <w:r>
+        <w:t>e</w:t>
+      </w:r>
+      <w:bookmarkStart w:id="0" w:name="_GoBack"/>
+      <w:bookmarkEnd w:id="0"/>
+      <w:r>
+        <w:t xml:space="preserve"> ici : </w:t>
+      </w:r>
+      <w:hyperlink r:id="rId11" w:history="1">
+        <w:r>
+          <w:rPr>
+            <w:rStyle w:val="Lienhypertexte"/>
+          </w:rPr>
+          <w:t>https://macduino.blogspot.com/2013/11/hc-sr04-using-multiple-ultrasonic.html</w:t>
+        </w:r>
+      </w:hyperlink>
+      <w:r>
+        <w:t xml:space="preserve"> . Ainsi nous pouvons nous baser sur les calculs de Mr </w:t>
+      </w:r>
+      <w:proofErr w:type="spellStart"/>
+      <w:r>
+        <w:t>Formenti</w:t>
+      </w:r>
+      <w:proofErr w:type="spellEnd"/>
+      <w:r>
+        <w:t xml:space="preserve"> pour définir la position exacte de nos capteurs suivant le schéma suivant :</w:t>
+      </w:r>
+    </w:p>
+    <w:p>
+      <w:pPr>
+        <w:jc w:val="both"/>
+      </w:pPr>
+      <w:r>
+        <w:rPr>
+          <w:noProof/>
+        </w:rPr>
+        <w:drawing>
+          <wp:inline distT="0" distB="0" distL="0" distR="0" wp14:anchorId="363A97A6" wp14:editId="0E75A5D3">
+            <wp:extent cx="3825028" cy="2168236"/>
+            <wp:effectExtent l="0" t="0" r="0" b="3810"/>
+            <wp:docPr id="12" name="Image 12" descr="Une image contenant texte&#10;&#10;Description générée avec un niveau de confiance très élevé"/>
+            <wp:cNvGraphicFramePr>
+              <a:graphicFrameLocks xmlns:a="http://schemas.openxmlformats.org/drawingml/2006/main" noChangeAspect="1"/>
+            </wp:cNvGraphicFramePr>
+            <a:graphic xmlns:a="http://schemas.openxmlformats.org/drawingml/2006/main">
+              <a:graphicData uri="http://schemas.openxmlformats.org/drawingml/2006/picture">
+                <pic:pic xmlns:pic="http://schemas.openxmlformats.org/drawingml/2006/picture">
+                  <pic:nvPicPr>
+                    <pic:cNvPr id="12" name="Figure de Réflexion 2.png"/>
+                    <pic:cNvPicPr/>
+                  </pic:nvPicPr>
+                  <pic:blipFill>
+                    <a:blip r:embed="rId12">
+                      <a:extLst>
+                        <a:ext uri="{28A0092B-C50C-407E-A947-70E740481C1C}">
+                          <a14:useLocalDpi xmlns:a14="http://schemas.microsoft.com/office/drawing/2010/main" val="0"/>
+                        </a:ext>
+                      </a:extLst>
+                    </a:blip>
+                    <a:stretch>
+                      <a:fillRect/>
+                    </a:stretch>
+                  </pic:blipFill>
+                  <pic:spPr>
+                    <a:xfrm>
+                      <a:off x="0" y="0"/>
+                      <a:ext cx="3880053" cy="2199427"/>
+                    </a:xfrm>
+                    <a:prstGeom prst="rect">
+                      <a:avLst/>
+                    </a:prstGeom>
                   </pic:spPr>
                 </pic:pic>
               </a:graphicData>
@@ -517,64 +963,6 @@
           </wp:inline>
         </w:drawing>
       </w:r>
-    </w:p>
-    <w:p>
-      <w:pPr>
-        <w:shd w:val="clear" w:color="auto" w:fill="FFFFFF"/>
-        <w:spacing w:after="0" w:line="240" w:lineRule="auto"/>
-        <w:jc w:val="both"/>
-        <w:rPr>
-          <w:rFonts w:ascii="Arial" w:eastAsia="Times New Roman" w:hAnsi="Arial" w:cs="Arial"/>
-          <w:color w:val="666666"/>
-          <w:sz w:val="20"/>
-          <w:szCs w:val="20"/>
-          <w:lang w:eastAsia="fr-FR"/>
-        </w:rPr>
-      </w:pPr>
-    </w:p>
-    <w:p>
-      <w:pPr>
-        <w:shd w:val="clear" w:color="auto" w:fill="FFFFFF"/>
-        <w:spacing w:after="0" w:line="240" w:lineRule="auto"/>
-        <w:jc w:val="both"/>
-        <w:rPr>
-          <w:rFonts w:ascii="Arial" w:eastAsia="Times New Roman" w:hAnsi="Arial" w:cs="Arial"/>
-          <w:color w:val="666666"/>
-          <w:sz w:val="20"/>
-          <w:szCs w:val="20"/>
-          <w:lang w:eastAsia="fr-FR"/>
-        </w:rPr>
-      </w:pPr>
-      <w:r>
-        <w:rPr>
-          <w:rFonts w:ascii="Arial" w:eastAsia="Times New Roman" w:hAnsi="Arial" w:cs="Arial"/>
-          <w:color w:val="666666"/>
-          <w:sz w:val="20"/>
-          <w:szCs w:val="20"/>
-          <w:lang w:eastAsia="fr-FR"/>
-        </w:rPr>
-        <w:t>Lorsque l'obstacle est à un angle supérieur à 30 ° par rapport à la direction de propagation du signal de déclenchement, le capteur donne des résultats erratiques.</w:t>
-      </w:r>
-    </w:p>
-    <w:p>
-      <w:pPr>
-        <w:jc w:val="both"/>
-      </w:pPr>
-    </w:p>
-    <w:p>
-      <w:pPr>
-        <w:jc w:val="both"/>
-      </w:pPr>
-    </w:p>
-    <w:p>
-      <w:pPr>
-        <w:jc w:val="both"/>
-      </w:pPr>
-    </w:p>
-    <w:p>
-      <w:pPr>
-        <w:jc w:val="both"/>
-      </w:pPr>
       <w:r>
         <w:t xml:space="preserve"> </w:t>
       </w:r>

</xml_diff>

<commit_message>
ajout algo calcul de distance entre obstacle et capteur #3
</commit_message>
<xml_diff>
--- a/Reflexions/Rélexions.docx
+++ b/Reflexions/Rélexions.docx
@@ -14,42 +14,73 @@
     <w:p>
       <w:pPr>
         <w:jc w:val="both"/>
-      </w:pPr>
-    </w:p>
-    <w:p>
-      <w:pPr>
-        <w:jc w:val="both"/>
-      </w:pPr>
-      <w:r>
+        <w:rPr>
+          <w:rFonts w:asciiTheme="majorHAnsi" w:hAnsiTheme="majorHAnsi"/>
+        </w:rPr>
+      </w:pPr>
+    </w:p>
+    <w:p>
+      <w:pPr>
+        <w:jc w:val="both"/>
+        <w:rPr>
+          <w:rFonts w:asciiTheme="majorHAnsi" w:hAnsiTheme="majorHAnsi"/>
+        </w:rPr>
+      </w:pPr>
+      <w:r>
+        <w:rPr>
+          <w:rFonts w:asciiTheme="majorHAnsi" w:hAnsiTheme="majorHAnsi"/>
+        </w:rPr>
         <w:t>A l’issue de ce projet nous souhaitons</w:t>
       </w:r>
       <w:r>
+        <w:rPr>
+          <w:rFonts w:asciiTheme="majorHAnsi" w:hAnsiTheme="majorHAnsi"/>
+        </w:rPr>
         <w:t xml:space="preserve"> obtenir</w:t>
       </w:r>
       <w:r>
+        <w:rPr>
+          <w:rFonts w:asciiTheme="majorHAnsi" w:hAnsiTheme="majorHAnsi"/>
+        </w:rPr>
         <w:t xml:space="preserve"> </w:t>
       </w:r>
       <w:r>
+        <w:rPr>
+          <w:rFonts w:asciiTheme="majorHAnsi" w:hAnsiTheme="majorHAnsi"/>
+        </w:rPr>
         <w:t>un robot allant de A à B en suivant une trajectoire tout en évitant des obstacles et sans jamais connaître l’espace de navigation au complet.</w:t>
       </w:r>
     </w:p>
     <w:p>
       <w:pPr>
         <w:jc w:val="both"/>
-      </w:pPr>
-      <w:r>
+        <w:rPr>
+          <w:rFonts w:asciiTheme="majorHAnsi" w:hAnsiTheme="majorHAnsi"/>
+        </w:rPr>
+      </w:pPr>
+      <w:r>
+        <w:rPr>
+          <w:rFonts w:asciiTheme="majorHAnsi" w:hAnsiTheme="majorHAnsi"/>
+        </w:rPr>
         <w:t xml:space="preserve">Le robot ne va donc pas se contenter de changer de direction à la détection d’un obstacle mais il va le contourner afin de revenir sur sa trajectoire. </w:t>
       </w:r>
       <w:r>
+        <w:rPr>
+          <w:rFonts w:asciiTheme="majorHAnsi" w:hAnsiTheme="majorHAnsi"/>
+        </w:rPr>
         <w:t xml:space="preserve"> </w:t>
       </w:r>
     </w:p>
     <w:p>
       <w:pPr>
         <w:jc w:val="both"/>
-      </w:pPr>
-      <w:r>
-        <w:rPr>
+        <w:rPr>
+          <w:rFonts w:asciiTheme="majorHAnsi" w:hAnsiTheme="majorHAnsi"/>
+        </w:rPr>
+      </w:pPr>
+      <w:r>
+        <w:rPr>
+          <w:rFonts w:asciiTheme="majorHAnsi" w:hAnsiTheme="majorHAnsi"/>
           <w:noProof/>
         </w:rPr>
         <w:drawing>
@@ -107,6 +138,9 @@
     <w:p>
       <w:pPr>
         <w:jc w:val="both"/>
+        <w:rPr>
+          <w:rFonts w:asciiTheme="majorHAnsi" w:hAnsiTheme="majorHAnsi"/>
+        </w:rPr>
       </w:pPr>
     </w:p>
     <w:p>
@@ -122,37 +156,61 @@
     <w:p>
       <w:pPr>
         <w:jc w:val="both"/>
-      </w:pPr>
-    </w:p>
-    <w:p>
-      <w:pPr>
-        <w:jc w:val="both"/>
-      </w:pPr>
-      <w:r>
+        <w:rPr>
+          <w:rFonts w:asciiTheme="majorHAnsi" w:hAnsiTheme="majorHAnsi"/>
+        </w:rPr>
+      </w:pPr>
+    </w:p>
+    <w:p>
+      <w:pPr>
+        <w:jc w:val="both"/>
+        <w:rPr>
+          <w:rFonts w:asciiTheme="majorHAnsi" w:hAnsiTheme="majorHAnsi"/>
+        </w:rPr>
+      </w:pPr>
+      <w:r>
+        <w:rPr>
+          <w:rFonts w:asciiTheme="majorHAnsi" w:hAnsiTheme="majorHAnsi"/>
+        </w:rPr>
         <w:t xml:space="preserve">Pour ce projet nous savons d’avance que nous serons face à un problème de mémoire de notre carte Arduino pour l’implémentation de l’algorithme A*. De ce fait, nous choisissons de n’utiliser pour l’instant que 3 capteurs afin de ne pas avoir de surprise lors de l’implémentation. Si cela est possible nous pourrons créer un deuxième prototype avec plus de capteurs. </w:t>
       </w:r>
     </w:p>
     <w:p>
       <w:pPr>
         <w:jc w:val="both"/>
-      </w:pPr>
-      <w:r>
+        <w:rPr>
+          <w:rFonts w:asciiTheme="majorHAnsi" w:hAnsiTheme="majorHAnsi"/>
+        </w:rPr>
+      </w:pPr>
+      <w:r>
+        <w:rPr>
+          <w:rFonts w:asciiTheme="majorHAnsi" w:hAnsiTheme="majorHAnsi"/>
+        </w:rPr>
         <w:t>Comment permettre au robot de longer un obstacle et de détecter ceux qui sont en biais et cela avec seulement 3 capteurs ?</w:t>
       </w:r>
     </w:p>
     <w:p>
       <w:pPr>
         <w:jc w:val="both"/>
-      </w:pPr>
-    </w:p>
-    <w:p>
-      <w:pPr>
-        <w:jc w:val="both"/>
-      </w:pPr>
-    </w:p>
-    <w:p>
-      <w:pPr>
-        <w:jc w:val="both"/>
+        <w:rPr>
+          <w:rFonts w:asciiTheme="majorHAnsi" w:hAnsiTheme="majorHAnsi"/>
+        </w:rPr>
+      </w:pPr>
+    </w:p>
+    <w:p>
+      <w:pPr>
+        <w:jc w:val="both"/>
+        <w:rPr>
+          <w:rFonts w:asciiTheme="majorHAnsi" w:hAnsiTheme="majorHAnsi"/>
+        </w:rPr>
+      </w:pPr>
+    </w:p>
+    <w:p>
+      <w:pPr>
+        <w:jc w:val="both"/>
+        <w:rPr>
+          <w:rFonts w:asciiTheme="majorHAnsi" w:hAnsiTheme="majorHAnsi"/>
+        </w:rPr>
       </w:pPr>
     </w:p>
     <w:p>
@@ -171,9 +229,13 @@
     <w:p>
       <w:pPr>
         <w:jc w:val="both"/>
-      </w:pPr>
-      <w:r>
-        <w:rPr>
+        <w:rPr>
+          <w:rFonts w:asciiTheme="majorHAnsi" w:hAnsiTheme="majorHAnsi"/>
+        </w:rPr>
+      </w:pPr>
+      <w:r>
+        <w:rPr>
+          <w:rFonts w:asciiTheme="majorHAnsi" w:hAnsiTheme="majorHAnsi"/>
           <w:noProof/>
         </w:rPr>
         <w:drawing>
@@ -222,51 +284,91 @@
     <w:p>
       <w:pPr>
         <w:jc w:val="both"/>
-      </w:pPr>
-      <w:r>
+        <w:rPr>
+          <w:rFonts w:asciiTheme="majorHAnsi" w:hAnsiTheme="majorHAnsi"/>
+        </w:rPr>
+      </w:pPr>
+      <w:r>
+        <w:rPr>
+          <w:rFonts w:asciiTheme="majorHAnsi" w:hAnsiTheme="majorHAnsi"/>
+        </w:rPr>
         <w:t xml:space="preserve">La principale réflexion ici est de connaître exactement l’angle de détection des capteurs afin de connaître l’angle </w:t>
       </w:r>
       <w:r>
+        <w:rPr>
+          <w:rFonts w:asciiTheme="majorHAnsi" w:hAnsiTheme="majorHAnsi"/>
+        </w:rPr>
         <w:t>A, d’estimer</w:t>
       </w:r>
       <w:r>
+        <w:rPr>
+          <w:rFonts w:asciiTheme="majorHAnsi" w:hAnsiTheme="majorHAnsi"/>
+        </w:rPr>
         <w:t xml:space="preserve"> la distance maximale entre l’obstacle et le robot pour être détecté et enfin de </w:t>
       </w:r>
       <w:r>
+        <w:rPr>
+          <w:rFonts w:asciiTheme="majorHAnsi" w:hAnsiTheme="majorHAnsi"/>
+        </w:rPr>
         <w:t>prévoir une distance minimale entre l’obstacle et le robot pour que celui-ci puisse le dévier sans avoir à reculer et/ou entrer en collision.</w:t>
       </w:r>
     </w:p>
     <w:p>
       <w:pPr>
         <w:jc w:val="both"/>
-      </w:pPr>
-      <w:r>
+        <w:rPr>
+          <w:rFonts w:asciiTheme="majorHAnsi" w:hAnsiTheme="majorHAnsi"/>
+        </w:rPr>
+      </w:pPr>
+      <w:r>
+        <w:rPr>
+          <w:rFonts w:asciiTheme="majorHAnsi" w:hAnsiTheme="majorHAnsi"/>
+        </w:rPr>
         <w:t xml:space="preserve">Dans cette configuration il n’y a pas d’interférences possible entre les capteurs ultrasons, mais la position des obstacles est à prendre en compte. En effet, si un obstacle est </w:t>
       </w:r>
       <w:r>
+        <w:rPr>
+          <w:rFonts w:asciiTheme="majorHAnsi" w:hAnsiTheme="majorHAnsi"/>
+        </w:rPr>
         <w:t>à</w:t>
       </w:r>
       <w:r>
+        <w:rPr>
+          <w:rFonts w:asciiTheme="majorHAnsi" w:hAnsiTheme="majorHAnsi"/>
+        </w:rPr>
         <w:t xml:space="preserve"> de plus de 30° </w:t>
       </w:r>
       <w:r>
+        <w:rPr>
+          <w:rFonts w:asciiTheme="majorHAnsi" w:hAnsiTheme="majorHAnsi"/>
+        </w:rPr>
         <w:t>du capteur il</w:t>
       </w:r>
       <w:r>
+        <w:rPr>
+          <w:rFonts w:asciiTheme="majorHAnsi" w:hAnsiTheme="majorHAnsi"/>
+        </w:rPr>
         <w:t xml:space="preserve"> émettra un signal mais ne recevra pas de réponse.  Comme expliqué ci-dessous extrait de </w:t>
       </w:r>
       <w:hyperlink r:id="rId7" w:history="1">
         <w:r>
           <w:rPr>
             <w:rStyle w:val="Lienhypertexte"/>
+            <w:rFonts w:asciiTheme="majorHAnsi" w:hAnsiTheme="majorHAnsi"/>
           </w:rPr>
           <w:t>https://macduino.blogspot.com/2013/11/HC-SR04-part1.html</w:t>
         </w:r>
       </w:hyperlink>
       <w:r>
+        <w:rPr>
+          <w:rFonts w:asciiTheme="majorHAnsi" w:hAnsiTheme="majorHAnsi"/>
+        </w:rPr>
         <w:t xml:space="preserve"> </w:t>
       </w:r>
       <w:r>
+        <w:rPr>
+          <w:rFonts w:asciiTheme="majorHAnsi" w:hAnsiTheme="majorHAnsi"/>
+        </w:rPr>
         <w:t>.</w:t>
       </w:r>
     </w:p>
@@ -276,7 +378,7 @@
         <w:spacing w:after="0" w:line="240" w:lineRule="auto"/>
         <w:jc w:val="both"/>
         <w:rPr>
-          <w:rFonts w:ascii="Arial" w:eastAsia="Times New Roman" w:hAnsi="Arial" w:cs="Arial"/>
+          <w:rFonts w:asciiTheme="majorHAnsi" w:eastAsia="Times New Roman" w:hAnsiTheme="majorHAnsi" w:cs="Arial"/>
           <w:color w:val="666666"/>
           <w:sz w:val="20"/>
           <w:szCs w:val="20"/>
@@ -285,7 +387,7 @@
       </w:pPr>
       <w:r>
         <w:rPr>
-          <w:rFonts w:ascii="Arial" w:eastAsia="Times New Roman" w:hAnsi="Arial" w:cs="Arial"/>
+          <w:rFonts w:asciiTheme="majorHAnsi" w:eastAsia="Times New Roman" w:hAnsiTheme="majorHAnsi" w:cs="Arial"/>
           <w:noProof/>
           <w:color w:val="888888"/>
           <w:sz w:val="20"/>
@@ -378,6 +480,7 @@
       </w:r>
       <w:r>
         <w:rPr>
+          <w:rFonts w:asciiTheme="majorHAnsi" w:hAnsiTheme="majorHAnsi"/>
           <w:noProof/>
         </w:rPr>
         <mc:AlternateContent>
@@ -451,14 +554,14 @@
           </mc:Choice>
           <mc:Fallback>
             <w:pict>
-              <v:rect w14:anchorId="53091D67" id="Rectangle 3" o:spid="_x0000_s1026" style="position:absolute;margin-left:-7.6pt;margin-top:-5.95pt;width:480pt;height:201.25pt;z-index:251646976;visibility:visible;mso-wrap-style:square;mso-width-percent:0;mso-height-percent:0;mso-wrap-distance-left:9pt;mso-wrap-distance-top:0;mso-wrap-distance-right:9pt;mso-wrap-distance-bottom:0;mso-position-horizontal:absolute;mso-position-horizontal-relative:text;mso-position-vertical:absolute;mso-position-vertical-relative:text;mso-width-percent:0;mso-height-percent:0;mso-width-relative:margin;mso-height-relative:margin;v-text-anchor:middle" o:gfxdata="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" filled="f" strokecolor="black [3213]" strokeweight="2pt"/>
+              <v:rect w14:anchorId="13180C2C" id="Rectangle 3" o:spid="_x0000_s1026" style="position:absolute;margin-left:-7.6pt;margin-top:-5.95pt;width:480pt;height:201.25pt;z-index:251646976;visibility:visible;mso-wrap-style:square;mso-width-percent:0;mso-height-percent:0;mso-wrap-distance-left:9pt;mso-wrap-distance-top:0;mso-wrap-distance-right:9pt;mso-wrap-distance-bottom:0;mso-position-horizontal:absolute;mso-position-horizontal-relative:text;mso-position-vertical:absolute;mso-position-vertical-relative:text;mso-width-percent:0;mso-height-percent:0;mso-width-relative:margin;mso-height-relative:margin;v-text-anchor:middle" o:gfxdata="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" filled="f" strokecolor="black [3213]" strokeweight="2pt"/>
             </w:pict>
           </mc:Fallback>
         </mc:AlternateContent>
       </w:r>
       <w:r>
         <w:rPr>
-          <w:rFonts w:ascii="Arial" w:eastAsia="Times New Roman" w:hAnsi="Arial" w:cs="Arial"/>
+          <w:rFonts w:asciiTheme="majorHAnsi" w:eastAsia="Times New Roman" w:hAnsiTheme="majorHAnsi" w:cs="Arial"/>
           <w:color w:val="666666"/>
           <w:sz w:val="20"/>
           <w:szCs w:val="20"/>
@@ -473,7 +576,7 @@
         <w:spacing w:after="0" w:line="240" w:lineRule="auto"/>
         <w:jc w:val="both"/>
         <w:rPr>
-          <w:rFonts w:ascii="Arial" w:eastAsia="Times New Roman" w:hAnsi="Arial" w:cs="Arial"/>
+          <w:rFonts w:asciiTheme="majorHAnsi" w:eastAsia="Times New Roman" w:hAnsiTheme="majorHAnsi" w:cs="Arial"/>
           <w:color w:val="666666"/>
           <w:sz w:val="20"/>
           <w:szCs w:val="20"/>
@@ -487,7 +590,7 @@
         <w:spacing w:after="0" w:line="240" w:lineRule="auto"/>
         <w:jc w:val="both"/>
         <w:rPr>
-          <w:rFonts w:ascii="Arial" w:eastAsia="Times New Roman" w:hAnsi="Arial" w:cs="Arial"/>
+          <w:rFonts w:asciiTheme="majorHAnsi" w:eastAsia="Times New Roman" w:hAnsiTheme="majorHAnsi" w:cs="Arial"/>
           <w:color w:val="666666"/>
           <w:sz w:val="20"/>
           <w:szCs w:val="20"/>
@@ -501,7 +604,7 @@
         <w:spacing w:after="0" w:line="240" w:lineRule="auto"/>
         <w:jc w:val="both"/>
         <w:rPr>
-          <w:rFonts w:ascii="Arial" w:eastAsia="Times New Roman" w:hAnsi="Arial" w:cs="Arial"/>
+          <w:rFonts w:asciiTheme="majorHAnsi" w:eastAsia="Times New Roman" w:hAnsiTheme="majorHAnsi" w:cs="Arial"/>
           <w:color w:val="666666"/>
           <w:sz w:val="20"/>
           <w:szCs w:val="20"/>
@@ -515,7 +618,7 @@
         <w:spacing w:after="0" w:line="240" w:lineRule="auto"/>
         <w:jc w:val="both"/>
         <w:rPr>
-          <w:rFonts w:ascii="Arial" w:eastAsia="Times New Roman" w:hAnsi="Arial" w:cs="Arial"/>
+          <w:rFonts w:asciiTheme="majorHAnsi" w:eastAsia="Times New Roman" w:hAnsiTheme="majorHAnsi" w:cs="Arial"/>
           <w:color w:val="666666"/>
           <w:sz w:val="20"/>
           <w:szCs w:val="20"/>
@@ -529,7 +632,7 @@
         <w:spacing w:after="0" w:line="240" w:lineRule="auto"/>
         <w:jc w:val="both"/>
         <w:rPr>
-          <w:rFonts w:ascii="Arial" w:eastAsia="Times New Roman" w:hAnsi="Arial" w:cs="Arial"/>
+          <w:rFonts w:asciiTheme="majorHAnsi" w:eastAsia="Times New Roman" w:hAnsiTheme="majorHAnsi" w:cs="Arial"/>
           <w:color w:val="666666"/>
           <w:sz w:val="20"/>
           <w:szCs w:val="20"/>
@@ -543,7 +646,7 @@
         <w:spacing w:after="0" w:line="240" w:lineRule="auto"/>
         <w:jc w:val="both"/>
         <w:rPr>
-          <w:rFonts w:ascii="Arial" w:eastAsia="Times New Roman" w:hAnsi="Arial" w:cs="Arial"/>
+          <w:rFonts w:asciiTheme="majorHAnsi" w:eastAsia="Times New Roman" w:hAnsiTheme="majorHAnsi" w:cs="Arial"/>
           <w:color w:val="666666"/>
           <w:sz w:val="20"/>
           <w:szCs w:val="20"/>
@@ -557,7 +660,7 @@
         <w:spacing w:after="0" w:line="240" w:lineRule="auto"/>
         <w:jc w:val="both"/>
         <w:rPr>
-          <w:rFonts w:ascii="Arial" w:eastAsia="Times New Roman" w:hAnsi="Arial" w:cs="Arial"/>
+          <w:rFonts w:asciiTheme="majorHAnsi" w:eastAsia="Times New Roman" w:hAnsiTheme="majorHAnsi" w:cs="Arial"/>
           <w:color w:val="666666"/>
           <w:sz w:val="20"/>
           <w:szCs w:val="20"/>
@@ -571,7 +674,7 @@
         <w:spacing w:after="0" w:line="240" w:lineRule="auto"/>
         <w:jc w:val="both"/>
         <w:rPr>
-          <w:rFonts w:ascii="Arial" w:eastAsia="Times New Roman" w:hAnsi="Arial" w:cs="Arial"/>
+          <w:rFonts w:asciiTheme="majorHAnsi" w:eastAsia="Times New Roman" w:hAnsiTheme="majorHAnsi" w:cs="Arial"/>
           <w:color w:val="666666"/>
           <w:sz w:val="20"/>
           <w:szCs w:val="20"/>
@@ -585,7 +688,7 @@
         <w:spacing w:after="0" w:line="240" w:lineRule="auto"/>
         <w:jc w:val="both"/>
         <w:rPr>
-          <w:rFonts w:ascii="Arial" w:eastAsia="Times New Roman" w:hAnsi="Arial" w:cs="Arial"/>
+          <w:rFonts w:asciiTheme="majorHAnsi" w:eastAsia="Times New Roman" w:hAnsiTheme="majorHAnsi" w:cs="Arial"/>
           <w:color w:val="666666"/>
           <w:sz w:val="20"/>
           <w:szCs w:val="20"/>
@@ -599,7 +702,7 @@
         <w:spacing w:after="0" w:line="240" w:lineRule="auto"/>
         <w:jc w:val="both"/>
         <w:rPr>
-          <w:rFonts w:ascii="Arial" w:eastAsia="Times New Roman" w:hAnsi="Arial" w:cs="Arial"/>
+          <w:rFonts w:asciiTheme="majorHAnsi" w:eastAsia="Times New Roman" w:hAnsiTheme="majorHAnsi" w:cs="Arial"/>
           <w:color w:val="666666"/>
           <w:sz w:val="20"/>
           <w:szCs w:val="20"/>
@@ -608,7 +711,7 @@
       </w:pPr>
       <w:r>
         <w:rPr>
-          <w:rFonts w:ascii="Arial" w:eastAsia="Times New Roman" w:hAnsi="Arial" w:cs="Arial"/>
+          <w:rFonts w:asciiTheme="majorHAnsi" w:eastAsia="Times New Roman" w:hAnsiTheme="majorHAnsi" w:cs="Arial"/>
           <w:color w:val="666666"/>
           <w:sz w:val="20"/>
           <w:szCs w:val="20"/>
@@ -620,13 +723,22 @@
     <w:p>
       <w:pPr>
         <w:jc w:val="both"/>
-      </w:pPr>
-    </w:p>
-    <w:p>
-      <w:pPr>
-        <w:jc w:val="both"/>
-      </w:pPr>
-      <w:r>
+        <w:rPr>
+          <w:rFonts w:asciiTheme="majorHAnsi" w:hAnsiTheme="majorHAnsi"/>
+        </w:rPr>
+      </w:pPr>
+    </w:p>
+    <w:p>
+      <w:pPr>
+        <w:jc w:val="both"/>
+        <w:rPr>
+          <w:rFonts w:asciiTheme="majorHAnsi" w:hAnsiTheme="majorHAnsi"/>
+        </w:rPr>
+      </w:pPr>
+      <w:r>
+        <w:rPr>
+          <w:rFonts w:asciiTheme="majorHAnsi" w:hAnsiTheme="majorHAnsi"/>
+        </w:rPr>
         <w:lastRenderedPageBreak/>
         <w:t>Ainsi selon le constructeur et en se référant aux tests d’autres chercheurs nous allons nous référer à ces chiffres pour notre premier prototype.</w:t>
       </w:r>
@@ -644,12 +756,14 @@
     <w:p>
       <w:pPr>
         <w:rPr>
+          <w:rFonts w:asciiTheme="majorHAnsi" w:hAnsiTheme="majorHAnsi"/>
           <w:b/>
           <w:u w:val="single"/>
         </w:rPr>
       </w:pPr>
       <w:r>
         <w:rPr>
+          <w:rFonts w:asciiTheme="majorHAnsi" w:hAnsiTheme="majorHAnsi"/>
           <w:b/>
           <w:u w:val="single"/>
         </w:rPr>
@@ -657,22 +771,22 @@
       </w:r>
       <w:r>
         <w:rPr>
+          <w:rFonts w:asciiTheme="majorHAnsi" w:hAnsiTheme="majorHAnsi"/>
           <w:b/>
           <w:u w:val="single"/>
         </w:rPr>
-        <w:t>Caractéristiques</w:t>
-      </w:r>
-      <w:r>
-        <w:rPr>
-          <w:b/>
-          <w:u w:val="single"/>
-        </w:rPr>
-        <w:t> :</w:t>
-      </w:r>
-    </w:p>
-    <w:p>
-      <w:r>
-        <w:rPr>
+        <w:t>Caractéristiques :</w:t>
+      </w:r>
+    </w:p>
+    <w:p>
+      <w:pPr>
+        <w:rPr>
+          <w:rFonts w:asciiTheme="majorHAnsi" w:hAnsiTheme="majorHAnsi"/>
+        </w:rPr>
+      </w:pPr>
+      <w:r>
+        <w:rPr>
+          <w:rFonts w:asciiTheme="majorHAnsi" w:hAnsiTheme="majorHAnsi"/>
           <w:noProof/>
         </w:rPr>
         <w:drawing>
@@ -746,179 +860,254 @@
         </w:drawing>
       </w:r>
       <w:r>
+        <w:rPr>
+          <w:rFonts w:asciiTheme="majorHAnsi" w:hAnsiTheme="majorHAnsi"/>
+        </w:rPr>
         <w:t>Dimensions : 45 mm x 20 mm x 15 mm</w:t>
       </w:r>
       <w:r>
+        <w:rPr>
+          <w:rFonts w:asciiTheme="majorHAnsi" w:hAnsiTheme="majorHAnsi"/>
+        </w:rPr>
         <w:br/>
-      </w:r>
-      <w:r>
         <w:t>Plage de mesure : 2 cm à 400 cm</w:t>
       </w:r>
       <w:r>
+        <w:rPr>
+          <w:rFonts w:asciiTheme="majorHAnsi" w:hAnsiTheme="majorHAnsi"/>
+        </w:rPr>
         <w:br/>
-      </w:r>
-      <w:r>
-        <w:t>Résolution</w:t>
-      </w:r>
-      <w:r>
-        <w:t xml:space="preserve"> </w:t>
-      </w:r>
-      <w:r>
-        <w:t xml:space="preserve">de la </w:t>
-      </w:r>
-      <w:r>
-        <w:t>mesure :</w:t>
-      </w:r>
-      <w:r>
-        <w:t xml:space="preserve"> 0.3 cm</w:t>
-      </w:r>
-      <w:r>
+        <w:t>Résolution de la mesure : 0.3 cm</w:t>
+      </w:r>
+      <w:r>
+        <w:rPr>
+          <w:rFonts w:asciiTheme="majorHAnsi" w:hAnsiTheme="majorHAnsi"/>
+        </w:rPr>
         <w:br/>
-      </w:r>
-      <w:r>
-        <w:t>Largeur d'impulsion sur l'entrée</w:t>
-      </w:r>
-      <w:r>
-        <w:t xml:space="preserve"> </w:t>
-      </w:r>
-      <w:r>
-        <w:t xml:space="preserve">de déclenchement : 10 </w:t>
+        <w:t xml:space="preserve">Largeur d'impulsion sur l'entrée de déclenchement : 10 </w:t>
       </w:r>
       <w:proofErr w:type="spellStart"/>
       <w:r>
+        <w:rPr>
+          <w:rFonts w:asciiTheme="majorHAnsi" w:hAnsiTheme="majorHAnsi"/>
+        </w:rPr>
         <w:t>μs</w:t>
       </w:r>
       <w:proofErr w:type="spellEnd"/>
       <w:r>
+        <w:rPr>
+          <w:rFonts w:asciiTheme="majorHAnsi" w:hAnsiTheme="majorHAnsi"/>
+        </w:rPr>
         <w:t xml:space="preserve"> (Trigger Input Pulse </w:t>
       </w:r>
       <w:proofErr w:type="spellStart"/>
       <w:r>
+        <w:rPr>
+          <w:rFonts w:asciiTheme="majorHAnsi" w:hAnsiTheme="majorHAnsi"/>
+        </w:rPr>
         <w:t>width</w:t>
       </w:r>
       <w:proofErr w:type="spellEnd"/>
       <w:r>
+        <w:rPr>
+          <w:rFonts w:asciiTheme="majorHAnsi" w:hAnsiTheme="majorHAnsi"/>
+        </w:rPr>
         <w:t>)</w:t>
       </w:r>
       <w:r>
+        <w:rPr>
+          <w:rFonts w:asciiTheme="majorHAnsi" w:hAnsiTheme="majorHAnsi"/>
+        </w:rPr>
         <w:br/>
       </w:r>
     </w:p>
-    <w:p/>
-    <w:p/>
-    <w:p>
-      <w:r>
+    <w:p>
+      <w:pPr>
+        <w:rPr>
+          <w:rFonts w:asciiTheme="majorHAnsi" w:hAnsiTheme="majorHAnsi"/>
+        </w:rPr>
+      </w:pPr>
+    </w:p>
+    <w:p>
+      <w:pPr>
+        <w:rPr>
+          <w:rFonts w:asciiTheme="majorHAnsi" w:hAnsiTheme="majorHAnsi"/>
+        </w:rPr>
+      </w:pPr>
+    </w:p>
+    <w:p>
+      <w:pPr>
+        <w:rPr>
+          <w:rFonts w:asciiTheme="majorHAnsi" w:hAnsiTheme="majorHAnsi"/>
+        </w:rPr>
+      </w:pPr>
+      <w:r>
+        <w:rPr>
+          <w:rFonts w:asciiTheme="majorHAnsi" w:hAnsiTheme="majorHAnsi"/>
+        </w:rPr>
         <w:t>Angle de mesure efficace : 15 °</w:t>
       </w:r>
       <w:r>
+        <w:rPr>
+          <w:rFonts w:asciiTheme="majorHAnsi" w:hAnsiTheme="majorHAnsi"/>
+        </w:rPr>
         <w:t xml:space="preserve"> (de chaque côté) donc 30° </w:t>
       </w:r>
       <w:r>
+        <w:rPr>
+          <w:rFonts w:asciiTheme="majorHAnsi" w:hAnsiTheme="majorHAnsi"/>
+        </w:rPr>
         <w:br/>
         <w:t xml:space="preserve">                                                 entre chaque capteur</w:t>
       </w:r>
       <w:r>
+        <w:rPr>
+          <w:rFonts w:asciiTheme="majorHAnsi" w:hAnsiTheme="majorHAnsi"/>
+        </w:rPr>
         <w:br/>
       </w:r>
     </w:p>
-    <w:p/>
-    <w:p>
-      <w:pPr>
-        <w:rPr>
+    <w:p>
+      <w:pPr>
+        <w:rPr>
+          <w:rFonts w:asciiTheme="majorHAnsi" w:hAnsiTheme="majorHAnsi"/>
+        </w:rPr>
+      </w:pPr>
+    </w:p>
+    <w:p>
+      <w:pPr>
+        <w:rPr>
+          <w:rFonts w:asciiTheme="majorHAnsi" w:hAnsiTheme="majorHAnsi"/>
           <w:b/>
           <w:u w:val="single"/>
         </w:rPr>
       </w:pPr>
       <w:r>
         <w:rPr>
+          <w:rFonts w:asciiTheme="majorHAnsi" w:hAnsiTheme="majorHAnsi"/>
           <w:b/>
           <w:u w:val="single"/>
         </w:rPr>
-        <w:t xml:space="preserve">Broches de </w:t>
-      </w:r>
-      <w:r>
-        <w:rPr>
-          <w:b/>
-          <w:u w:val="single"/>
-        </w:rPr>
-        <w:t>connexion :</w:t>
-      </w:r>
-    </w:p>
-    <w:p>
-      <w:r>
+        <w:t>Broches de connexion :</w:t>
+      </w:r>
+    </w:p>
+    <w:p>
+      <w:pPr>
+        <w:rPr>
+          <w:rFonts w:asciiTheme="majorHAnsi" w:hAnsiTheme="majorHAnsi"/>
+        </w:rPr>
+      </w:pPr>
+      <w:r>
+        <w:rPr>
+          <w:rFonts w:asciiTheme="majorHAnsi" w:hAnsiTheme="majorHAnsi"/>
+        </w:rPr>
         <w:t>Vcc= Alimentation +5 V DC</w:t>
       </w:r>
       <w:r>
+        <w:rPr>
+          <w:rFonts w:asciiTheme="majorHAnsi" w:hAnsiTheme="majorHAnsi"/>
+        </w:rPr>
         <w:br/>
       </w:r>
       <w:proofErr w:type="spellStart"/>
       <w:r>
+        <w:rPr>
+          <w:rFonts w:asciiTheme="majorHAnsi" w:hAnsiTheme="majorHAnsi"/>
+        </w:rPr>
         <w:t>Trig</w:t>
       </w:r>
       <w:proofErr w:type="spellEnd"/>
       <w:r>
+        <w:rPr>
+          <w:rFonts w:asciiTheme="majorHAnsi" w:hAnsiTheme="majorHAnsi"/>
+        </w:rPr>
         <w:t>= Entrée de déclenchement de la mesure (Trigger input)</w:t>
       </w:r>
       <w:r>
+        <w:rPr>
+          <w:rFonts w:asciiTheme="majorHAnsi" w:hAnsiTheme="majorHAnsi"/>
+        </w:rPr>
         <w:br/>
-      </w:r>
-      <w:r>
-        <w:t>Echo= Sortie</w:t>
-      </w:r>
-      <w:r>
-        <w:t xml:space="preserve"> </w:t>
-      </w:r>
-      <w:r>
-        <w:t>de mesure donnée en écho (Echo output)</w:t>
-      </w:r>
-      <w:r>
+        <w:t>Echo= Sortie de mesure donnée en écho (Echo output)</w:t>
+      </w:r>
+      <w:r>
+        <w:rPr>
+          <w:rFonts w:asciiTheme="majorHAnsi" w:hAnsiTheme="majorHAnsi"/>
+        </w:rPr>
         <w:br/>
-      </w:r>
-      <w:r>
         <w:t>GND= Masse de l'alimentation</w:t>
       </w:r>
     </w:p>
     <w:p>
-      <w:r>
+      <w:pPr>
+        <w:rPr>
+          <w:rFonts w:asciiTheme="majorHAnsi" w:hAnsiTheme="majorHAnsi"/>
+        </w:rPr>
+      </w:pPr>
+      <w:r>
+        <w:rPr>
+          <w:rFonts w:asciiTheme="majorHAnsi" w:hAnsiTheme="majorHAnsi"/>
+        </w:rPr>
         <w:t xml:space="preserve">En utilisant ces données </w:t>
       </w:r>
       <w:r>
+        <w:rPr>
+          <w:rFonts w:asciiTheme="majorHAnsi" w:hAnsiTheme="majorHAnsi"/>
+        </w:rPr>
         <w:t>nous rejoignons la réflexion retrouvé</w:t>
       </w:r>
       <w:r>
+        <w:rPr>
+          <w:rFonts w:asciiTheme="majorHAnsi" w:hAnsiTheme="majorHAnsi"/>
+        </w:rPr>
         <w:t>e</w:t>
       </w:r>
-      <w:bookmarkStart w:id="0" w:name="_GoBack"/>
-      <w:bookmarkEnd w:id="0"/>
-      <w:r>
+      <w:r>
+        <w:rPr>
+          <w:rFonts w:asciiTheme="majorHAnsi" w:hAnsiTheme="majorHAnsi"/>
+        </w:rPr>
         <w:t xml:space="preserve"> ici : </w:t>
       </w:r>
       <w:hyperlink r:id="rId11" w:history="1">
         <w:r>
           <w:rPr>
             <w:rStyle w:val="Lienhypertexte"/>
+            <w:rFonts w:asciiTheme="majorHAnsi" w:hAnsiTheme="majorHAnsi"/>
           </w:rPr>
           <w:t>https://macduino.blogspot.com/2013/11/hc-sr04-using-multiple-ultrasonic.html</w:t>
         </w:r>
       </w:hyperlink>
       <w:r>
+        <w:rPr>
+          <w:rFonts w:asciiTheme="majorHAnsi" w:hAnsiTheme="majorHAnsi"/>
+        </w:rPr>
         <w:t xml:space="preserve"> . Ainsi nous pouvons nous baser sur les calculs de Mr </w:t>
       </w:r>
       <w:proofErr w:type="spellStart"/>
       <w:r>
+        <w:rPr>
+          <w:rFonts w:asciiTheme="majorHAnsi" w:hAnsiTheme="majorHAnsi"/>
+        </w:rPr>
         <w:t>Formenti</w:t>
       </w:r>
       <w:proofErr w:type="spellEnd"/>
       <w:r>
+        <w:rPr>
+          <w:rFonts w:asciiTheme="majorHAnsi" w:hAnsiTheme="majorHAnsi"/>
+        </w:rPr>
         <w:t xml:space="preserve"> pour définir la position exacte de nos capteurs suivant le schéma suivant :</w:t>
       </w:r>
     </w:p>
     <w:p>
       <w:pPr>
         <w:jc w:val="both"/>
-      </w:pPr>
-      <w:r>
-        <w:rPr>
+        <w:rPr>
+          <w:rFonts w:asciiTheme="majorHAnsi" w:hAnsiTheme="majorHAnsi"/>
+        </w:rPr>
+      </w:pPr>
+      <w:r>
+        <w:rPr>
+          <w:rFonts w:asciiTheme="majorHAnsi" w:hAnsiTheme="majorHAnsi"/>
           <w:noProof/>
         </w:rPr>
         <w:drawing>
@@ -964,13 +1153,676 @@
         </w:drawing>
       </w:r>
       <w:r>
+        <w:rPr>
+          <w:rFonts w:asciiTheme="majorHAnsi" w:hAnsiTheme="majorHAnsi"/>
+        </w:rPr>
         <w:t xml:space="preserve"> </w:t>
       </w:r>
     </w:p>
     <w:p>
       <w:pPr>
         <w:jc w:val="both"/>
-      </w:pPr>
+        <w:rPr>
+          <w:rFonts w:asciiTheme="majorHAnsi" w:hAnsiTheme="majorHAnsi"/>
+        </w:rPr>
+      </w:pPr>
+    </w:p>
+    <w:p>
+      <w:pPr>
+        <w:pStyle w:val="Titre1"/>
+        <w:jc w:val="both"/>
+      </w:pPr>
+      <w:r>
+        <w:lastRenderedPageBreak/>
+        <w:t>Le</w:t>
+      </w:r>
+      <w:r>
+        <w:t xml:space="preserve"> premier prototype</w:t>
+      </w:r>
+    </w:p>
+    <w:p>
+      <w:pPr>
+        <w:rPr>
+          <w:rFonts w:asciiTheme="majorHAnsi" w:hAnsiTheme="majorHAnsi"/>
+        </w:rPr>
+      </w:pPr>
+    </w:p>
+    <w:p>
+      <w:pPr>
+        <w:rPr>
+          <w:rFonts w:asciiTheme="majorHAnsi" w:hAnsiTheme="majorHAnsi"/>
+        </w:rPr>
+      </w:pPr>
+      <w:r>
+        <w:rPr>
+          <w:rFonts w:asciiTheme="majorHAnsi" w:hAnsiTheme="majorHAnsi"/>
+        </w:rPr>
+        <w:t>//ajout image robot monté</w:t>
+      </w:r>
+    </w:p>
+    <w:p>
+      <w:pPr>
+        <w:rPr>
+          <w:rFonts w:asciiTheme="majorHAnsi" w:eastAsiaTheme="majorEastAsia" w:hAnsiTheme="majorHAnsi" w:cstheme="majorBidi"/>
+          <w:color w:val="365F91" w:themeColor="accent1" w:themeShade="BF"/>
+          <w:sz w:val="26"/>
+          <w:szCs w:val="26"/>
+        </w:rPr>
+      </w:pPr>
+    </w:p>
+    <w:p>
+      <w:pPr>
+        <w:ind w:firstLine="708"/>
+        <w:jc w:val="both"/>
+        <w:rPr>
+          <w:rFonts w:asciiTheme="majorHAnsi" w:eastAsiaTheme="majorEastAsia" w:hAnsiTheme="majorHAnsi" w:cstheme="majorBidi"/>
+          <w:color w:val="365F91" w:themeColor="accent1" w:themeShade="BF"/>
+          <w:sz w:val="26"/>
+          <w:szCs w:val="26"/>
+        </w:rPr>
+      </w:pPr>
+      <w:r>
+        <w:rPr>
+          <w:rFonts w:asciiTheme="majorHAnsi" w:eastAsiaTheme="majorEastAsia" w:hAnsiTheme="majorHAnsi" w:cstheme="majorBidi"/>
+          <w:color w:val="365F91" w:themeColor="accent1" w:themeShade="BF"/>
+          <w:sz w:val="26"/>
+          <w:szCs w:val="26"/>
+        </w:rPr>
+        <w:t>La position des capteurs sur notre prototype</w:t>
+      </w:r>
+    </w:p>
+    <w:p>
+      <w:pPr>
+        <w:jc w:val="both"/>
+        <w:rPr>
+          <w:rFonts w:asciiTheme="majorHAnsi" w:hAnsiTheme="majorHAnsi"/>
+        </w:rPr>
+      </w:pPr>
+      <w:r>
+        <w:rPr>
+          <w:rFonts w:asciiTheme="majorHAnsi" w:hAnsiTheme="majorHAnsi"/>
+        </w:rPr>
+        <w:t xml:space="preserve">Les pièces du robot nous étant imposé pour une première version, nous avons dû nous adapter pour la position des capteurs. Au lieu de les positionner selon </w:t>
+      </w:r>
+      <w:r>
+        <w:rPr>
+          <w:rFonts w:asciiTheme="majorHAnsi" w:hAnsiTheme="majorHAnsi"/>
+        </w:rPr>
+        <w:t>la réflexion vue</w:t>
+      </w:r>
+      <w:r>
+        <w:rPr>
+          <w:rFonts w:asciiTheme="majorHAnsi" w:hAnsiTheme="majorHAnsi"/>
+        </w:rPr>
+        <w:t xml:space="preserve"> au paragraphe précédent, nous les avons </w:t>
+      </w:r>
+      <w:r>
+        <w:rPr>
+          <w:rFonts w:asciiTheme="majorHAnsi" w:hAnsiTheme="majorHAnsi"/>
+        </w:rPr>
+        <w:t>placés</w:t>
+      </w:r>
+      <w:r>
+        <w:rPr>
+          <w:rFonts w:asciiTheme="majorHAnsi" w:hAnsiTheme="majorHAnsi"/>
+        </w:rPr>
+        <w:t xml:space="preserve"> avec un angle </w:t>
+      </w:r>
+      <w:r>
+        <w:rPr>
+          <w:rFonts w:asciiTheme="majorHAnsi" w:hAnsiTheme="majorHAnsi"/>
+        </w:rPr>
+        <w:t>de</w:t>
+      </w:r>
+      <w:r>
+        <w:rPr>
+          <w:rFonts w:asciiTheme="majorHAnsi" w:hAnsiTheme="majorHAnsi"/>
+        </w:rPr>
+        <w:t xml:space="preserve"> </w:t>
+      </w:r>
+      <w:r>
+        <w:rPr>
+          <w:rFonts w:asciiTheme="majorHAnsi" w:hAnsiTheme="majorHAnsi"/>
+          <w:color w:val="FF0000"/>
+        </w:rPr>
+        <w:t xml:space="preserve">50 </w:t>
+      </w:r>
+      <w:r>
+        <w:rPr>
+          <w:rFonts w:asciiTheme="majorHAnsi" w:hAnsiTheme="majorHAnsi"/>
+          <w:color w:val="FF0000"/>
+        </w:rPr>
+        <w:t>à</w:t>
+      </w:r>
+      <w:r>
+        <w:rPr>
+          <w:rFonts w:asciiTheme="majorHAnsi" w:hAnsiTheme="majorHAnsi"/>
+          <w:color w:val="FF0000"/>
+        </w:rPr>
+        <w:t xml:space="preserve"> 60</w:t>
+      </w:r>
+      <w:r>
+        <w:rPr>
+          <w:rFonts w:asciiTheme="majorHAnsi" w:hAnsiTheme="majorHAnsi"/>
+          <w:color w:val="FF0000"/>
+        </w:rPr>
+        <w:t xml:space="preserve"> (à calculer)</w:t>
+      </w:r>
+      <w:r>
+        <w:rPr>
+          <w:rFonts w:asciiTheme="majorHAnsi" w:hAnsiTheme="majorHAnsi"/>
+          <w:color w:val="FF0000"/>
+        </w:rPr>
+        <w:t xml:space="preserve"> </w:t>
+      </w:r>
+      <w:r>
+        <w:rPr>
+          <w:rFonts w:asciiTheme="majorHAnsi" w:hAnsiTheme="majorHAnsi"/>
+        </w:rPr>
+        <w:t>degrés d’écart chacun.</w:t>
+      </w:r>
+    </w:p>
+    <w:p>
+      <w:pPr>
+        <w:jc w:val="both"/>
+        <w:rPr>
+          <w:rFonts w:asciiTheme="majorHAnsi" w:hAnsiTheme="majorHAnsi"/>
+        </w:rPr>
+      </w:pPr>
+    </w:p>
+    <w:p>
+      <w:pPr>
+        <w:jc w:val="both"/>
+        <w:rPr>
+          <w:rFonts w:asciiTheme="majorHAnsi" w:eastAsiaTheme="majorEastAsia" w:hAnsiTheme="majorHAnsi" w:cstheme="majorBidi"/>
+          <w:color w:val="365F91" w:themeColor="accent1" w:themeShade="BF"/>
+          <w:sz w:val="26"/>
+          <w:szCs w:val="26"/>
+        </w:rPr>
+      </w:pPr>
+      <w:r>
+        <w:rPr>
+          <w:rFonts w:asciiTheme="majorHAnsi" w:hAnsiTheme="majorHAnsi"/>
+        </w:rPr>
+        <w:tab/>
+      </w:r>
+      <w:r>
+        <w:rPr>
+          <w:rFonts w:asciiTheme="majorHAnsi" w:eastAsiaTheme="majorEastAsia" w:hAnsiTheme="majorHAnsi" w:cstheme="majorBidi"/>
+          <w:color w:val="365F91" w:themeColor="accent1" w:themeShade="BF"/>
+          <w:sz w:val="26"/>
+          <w:szCs w:val="26"/>
+        </w:rPr>
+        <w:t xml:space="preserve">La distance </w:t>
+      </w:r>
+      <w:r>
+        <w:rPr>
+          <w:rFonts w:asciiTheme="majorHAnsi" w:eastAsiaTheme="majorEastAsia" w:hAnsiTheme="majorHAnsi" w:cstheme="majorBidi"/>
+          <w:color w:val="365F91" w:themeColor="accent1" w:themeShade="BF"/>
+          <w:sz w:val="26"/>
+          <w:szCs w:val="26"/>
+        </w:rPr>
+        <w:t>entre le capteur et l’obstacle</w:t>
+      </w:r>
+    </w:p>
+    <w:p>
+      <w:pPr>
+        <w:rPr>
+          <w:rFonts w:asciiTheme="majorHAnsi" w:hAnsiTheme="majorHAnsi"/>
+        </w:rPr>
+      </w:pPr>
+      <w:r>
+        <w:rPr>
+          <w:rFonts w:asciiTheme="majorHAnsi" w:hAnsiTheme="majorHAnsi"/>
+          <w:b/>
+        </w:rPr>
+        <w:t>Distance</w:t>
+      </w:r>
+      <w:r>
+        <w:rPr>
+          <w:rFonts w:asciiTheme="majorHAnsi" w:hAnsiTheme="majorHAnsi"/>
+          <w:b/>
+        </w:rPr>
+        <w:t xml:space="preserve"> = (</w:t>
+      </w:r>
+      <w:r>
+        <w:rPr>
+          <w:rFonts w:asciiTheme="majorHAnsi" w:hAnsiTheme="majorHAnsi"/>
+          <w:b/>
+        </w:rPr>
+        <w:t>[Durée</w:t>
+      </w:r>
+      <w:r>
+        <w:rPr>
+          <w:rFonts w:asciiTheme="majorHAnsi" w:hAnsiTheme="majorHAnsi"/>
+          <w:b/>
+        </w:rPr>
+        <w:t xml:space="preserve"> </w:t>
+      </w:r>
+      <w:r>
+        <w:rPr>
+          <w:rFonts w:asciiTheme="majorHAnsi" w:hAnsiTheme="majorHAnsi"/>
+          <w:b/>
+        </w:rPr>
+        <w:t>du</w:t>
+      </w:r>
+      <w:r>
+        <w:rPr>
+          <w:rFonts w:asciiTheme="majorHAnsi" w:hAnsiTheme="majorHAnsi"/>
+          <w:b/>
+        </w:rPr>
+        <w:t xml:space="preserve"> </w:t>
+      </w:r>
+      <w:r>
+        <w:rPr>
+          <w:rFonts w:asciiTheme="majorHAnsi" w:hAnsiTheme="majorHAnsi"/>
+          <w:b/>
+        </w:rPr>
+        <w:t>niveau</w:t>
+      </w:r>
+      <w:r>
+        <w:rPr>
+          <w:rFonts w:asciiTheme="majorHAnsi" w:hAnsiTheme="majorHAnsi"/>
+          <w:b/>
+        </w:rPr>
+        <w:t xml:space="preserve"> </w:t>
+      </w:r>
+      <w:r>
+        <w:rPr>
+          <w:rFonts w:asciiTheme="majorHAnsi" w:hAnsiTheme="majorHAnsi"/>
+          <w:b/>
+        </w:rPr>
+        <w:t>haut]</w:t>
+      </w:r>
+      <w:r>
+        <w:rPr>
+          <w:rFonts w:asciiTheme="majorHAnsi" w:hAnsiTheme="majorHAnsi"/>
+          <w:b/>
+        </w:rPr>
+        <w:t xml:space="preserve"> </w:t>
+      </w:r>
+      <w:r>
+        <w:rPr>
+          <w:rFonts w:asciiTheme="majorHAnsi" w:hAnsiTheme="majorHAnsi"/>
+          <w:b/>
+        </w:rPr>
+        <w:t>*</w:t>
+      </w:r>
+      <w:r>
+        <w:rPr>
+          <w:rFonts w:asciiTheme="majorHAnsi" w:hAnsiTheme="majorHAnsi"/>
+          <w:b/>
+        </w:rPr>
+        <w:t xml:space="preserve"> </w:t>
+      </w:r>
+      <w:r>
+        <w:rPr>
+          <w:rFonts w:asciiTheme="majorHAnsi" w:hAnsiTheme="majorHAnsi"/>
+          <w:b/>
+        </w:rPr>
+        <w:t>[vitesse</w:t>
+      </w:r>
+      <w:r>
+        <w:rPr>
+          <w:rFonts w:asciiTheme="majorHAnsi" w:hAnsiTheme="majorHAnsi"/>
+          <w:b/>
+        </w:rPr>
+        <w:t xml:space="preserve"> </w:t>
+      </w:r>
+      <w:r>
+        <w:rPr>
+          <w:rFonts w:asciiTheme="majorHAnsi" w:hAnsiTheme="majorHAnsi"/>
+          <w:b/>
+        </w:rPr>
+        <w:t>du</w:t>
+      </w:r>
+      <w:r>
+        <w:rPr>
+          <w:rFonts w:asciiTheme="majorHAnsi" w:hAnsiTheme="majorHAnsi"/>
+          <w:b/>
+        </w:rPr>
+        <w:t xml:space="preserve"> </w:t>
+      </w:r>
+      <w:r>
+        <w:rPr>
+          <w:rFonts w:asciiTheme="majorHAnsi" w:hAnsiTheme="majorHAnsi"/>
+          <w:b/>
+        </w:rPr>
+        <w:t>son :</w:t>
+      </w:r>
+      <w:r>
+        <w:rPr>
+          <w:rFonts w:asciiTheme="majorHAnsi" w:hAnsiTheme="majorHAnsi"/>
+          <w:b/>
+        </w:rPr>
+        <w:t>340m/s</w:t>
+      </w:r>
+      <w:r>
+        <w:rPr>
+          <w:rFonts w:asciiTheme="majorHAnsi" w:hAnsiTheme="majorHAnsi"/>
+          <w:b/>
+        </w:rPr>
+        <w:t>])</w:t>
+      </w:r>
+      <w:r>
+        <w:rPr>
+          <w:rFonts w:asciiTheme="majorHAnsi" w:hAnsiTheme="majorHAnsi"/>
+          <w:b/>
+        </w:rPr>
+        <w:t xml:space="preserve"> </w:t>
+      </w:r>
+      <w:r>
+        <w:rPr>
+          <w:rFonts w:asciiTheme="majorHAnsi" w:hAnsiTheme="majorHAnsi"/>
+          <w:b/>
+        </w:rPr>
+        <w:t>/</w:t>
+      </w:r>
+      <w:r>
+        <w:rPr>
+          <w:rFonts w:asciiTheme="majorHAnsi" w:hAnsiTheme="majorHAnsi"/>
+          <w:b/>
+        </w:rPr>
+        <w:t xml:space="preserve"> </w:t>
+      </w:r>
+      <w:r>
+        <w:rPr>
+          <w:rFonts w:asciiTheme="majorHAnsi" w:hAnsiTheme="majorHAnsi"/>
+          <w:b/>
+        </w:rPr>
+        <w:t xml:space="preserve">2 </w:t>
+      </w:r>
+      <w:r>
+        <w:rPr>
+          <w:rFonts w:asciiTheme="majorHAnsi" w:hAnsiTheme="majorHAnsi"/>
+        </w:rPr>
+        <w:t>représente</w:t>
+      </w:r>
+      <w:r>
+        <w:rPr>
+          <w:rFonts w:asciiTheme="majorHAnsi" w:hAnsiTheme="majorHAnsi"/>
+        </w:rPr>
+        <w:t xml:space="preserve"> la distance entre le capteur et </w:t>
+      </w:r>
+      <w:r>
+        <w:rPr>
+          <w:rFonts w:asciiTheme="majorHAnsi" w:hAnsiTheme="majorHAnsi"/>
+        </w:rPr>
+        <w:t>l’obstacle où</w:t>
+      </w:r>
+      <w:r>
+        <w:rPr>
+          <w:rFonts w:asciiTheme="majorHAnsi" w:hAnsiTheme="majorHAnsi"/>
+        </w:rPr>
+        <w:t xml:space="preserve"> </w:t>
+      </w:r>
+      <w:r>
+        <w:rPr>
+          <w:rFonts w:asciiTheme="majorHAnsi" w:hAnsiTheme="majorHAnsi"/>
+          <w:b/>
+        </w:rPr>
+        <w:t>Durée du niveau haut</w:t>
+      </w:r>
+      <w:r>
+        <w:rPr>
+          <w:rFonts w:asciiTheme="majorHAnsi" w:hAnsiTheme="majorHAnsi"/>
+        </w:rPr>
+        <w:t xml:space="preserve"> représente la durée de l’impulsion d</w:t>
+      </w:r>
+      <w:r>
+        <w:rPr>
+          <w:rFonts w:asciiTheme="majorHAnsi" w:hAnsiTheme="majorHAnsi"/>
+        </w:rPr>
+        <w:t>urant</w:t>
+      </w:r>
+      <w:r>
+        <w:rPr>
+          <w:rFonts w:asciiTheme="majorHAnsi" w:hAnsiTheme="majorHAnsi"/>
+        </w:rPr>
+        <w:t xml:space="preserve"> </w:t>
+      </w:r>
+      <w:r>
+        <w:rPr>
+          <w:rFonts w:asciiTheme="majorHAnsi" w:hAnsiTheme="majorHAnsi"/>
+        </w:rPr>
+        <w:t>au</w:t>
+      </w:r>
+      <w:r>
+        <w:rPr>
+          <w:rFonts w:asciiTheme="majorHAnsi" w:hAnsiTheme="majorHAnsi"/>
+        </w:rPr>
+        <w:t xml:space="preserve"> </w:t>
+      </w:r>
+      <w:r>
+        <w:rPr>
+          <w:rFonts w:asciiTheme="majorHAnsi" w:hAnsiTheme="majorHAnsi"/>
+        </w:rPr>
+        <w:t>moins</w:t>
+      </w:r>
+      <w:r>
+        <w:rPr>
+          <w:rFonts w:asciiTheme="majorHAnsi" w:hAnsiTheme="majorHAnsi"/>
+        </w:rPr>
+        <w:t xml:space="preserve"> </w:t>
+      </w:r>
+      <w:r>
+        <w:rPr>
+          <w:rFonts w:asciiTheme="majorHAnsi" w:hAnsiTheme="majorHAnsi"/>
+        </w:rPr>
+        <w:t>10μs</w:t>
+      </w:r>
+      <w:r>
+        <w:rPr>
+          <w:rFonts w:asciiTheme="majorHAnsi" w:hAnsiTheme="majorHAnsi"/>
+        </w:rPr>
+        <w:t xml:space="preserve"> </w:t>
+      </w:r>
+      <w:r>
+        <w:rPr>
+          <w:rFonts w:asciiTheme="majorHAnsi" w:hAnsiTheme="majorHAnsi"/>
+        </w:rPr>
+        <w:t>pour</w:t>
+      </w:r>
+      <w:r>
+        <w:rPr>
+          <w:rFonts w:asciiTheme="majorHAnsi" w:hAnsiTheme="majorHAnsi"/>
+        </w:rPr>
+        <w:t xml:space="preserve"> </w:t>
+      </w:r>
+      <w:r>
+        <w:rPr>
+          <w:rFonts w:asciiTheme="majorHAnsi" w:hAnsiTheme="majorHAnsi"/>
+        </w:rPr>
+        <w:t>que</w:t>
+      </w:r>
+      <w:r>
+        <w:rPr>
+          <w:rFonts w:asciiTheme="majorHAnsi" w:hAnsiTheme="majorHAnsi"/>
+        </w:rPr>
+        <w:t xml:space="preserve"> </w:t>
+      </w:r>
+      <w:r>
+        <w:rPr>
+          <w:rFonts w:asciiTheme="majorHAnsi" w:hAnsiTheme="majorHAnsi"/>
+        </w:rPr>
+        <w:t>le</w:t>
+      </w:r>
+      <w:r>
+        <w:rPr>
+          <w:rFonts w:asciiTheme="majorHAnsi" w:hAnsiTheme="majorHAnsi"/>
+        </w:rPr>
+        <w:t xml:space="preserve"> </w:t>
+      </w:r>
+      <w:r>
+        <w:rPr>
+          <w:rFonts w:asciiTheme="majorHAnsi" w:hAnsiTheme="majorHAnsi"/>
+        </w:rPr>
+        <w:t>module</w:t>
+      </w:r>
+      <w:r>
+        <w:rPr>
+          <w:rFonts w:asciiTheme="majorHAnsi" w:hAnsiTheme="majorHAnsi"/>
+        </w:rPr>
+        <w:t xml:space="preserve"> </w:t>
+      </w:r>
+      <w:r>
+        <w:rPr>
+          <w:rFonts w:asciiTheme="majorHAnsi" w:hAnsiTheme="majorHAnsi"/>
+        </w:rPr>
+        <w:t>démarre</w:t>
+      </w:r>
+      <w:r>
+        <w:rPr>
+          <w:rFonts w:asciiTheme="majorHAnsi" w:hAnsiTheme="majorHAnsi"/>
+        </w:rPr>
+        <w:t xml:space="preserve"> </w:t>
+      </w:r>
+      <w:r>
+        <w:rPr>
+          <w:rFonts w:asciiTheme="majorHAnsi" w:hAnsiTheme="majorHAnsi"/>
+        </w:rPr>
+        <w:t>sa</w:t>
+      </w:r>
+      <w:r>
+        <w:rPr>
+          <w:rFonts w:asciiTheme="majorHAnsi" w:hAnsiTheme="majorHAnsi"/>
+        </w:rPr>
+        <w:t xml:space="preserve"> </w:t>
+      </w:r>
+      <w:r>
+        <w:rPr>
+          <w:rFonts w:asciiTheme="majorHAnsi" w:hAnsiTheme="majorHAnsi"/>
+        </w:rPr>
+        <w:t>lecture</w:t>
+      </w:r>
+      <w:r>
+        <w:rPr>
+          <w:rFonts w:asciiTheme="majorHAnsi" w:hAnsiTheme="majorHAnsi"/>
+        </w:rPr>
+        <w:t>.</w:t>
+      </w:r>
+    </w:p>
+    <w:p>
+      <w:pPr>
+        <w:rPr>
+          <w:rFonts w:asciiTheme="majorHAnsi" w:hAnsiTheme="majorHAnsi"/>
+        </w:rPr>
+      </w:pPr>
+      <w:r>
+        <w:rPr>
+          <w:rFonts w:asciiTheme="majorHAnsi" w:hAnsiTheme="majorHAnsi"/>
+        </w:rPr>
+        <w:t xml:space="preserve">On peut simplifier cette formule grâce aux informations du constructeur </w:t>
+      </w:r>
+      <w:r>
+        <w:rPr>
+          <w:rFonts w:asciiTheme="majorHAnsi" w:hAnsiTheme="majorHAnsi"/>
+        </w:rPr>
+        <w:t xml:space="preserve">: </w:t>
+      </w:r>
+    </w:p>
+    <w:p>
+      <w:pPr>
+        <w:jc w:val="center"/>
+        <w:rPr>
+          <w:rFonts w:asciiTheme="majorHAnsi" w:hAnsiTheme="majorHAnsi"/>
+          <w:b/>
+        </w:rPr>
+      </w:pPr>
+      <w:r>
+        <w:rPr>
+          <w:rFonts w:asciiTheme="majorHAnsi" w:hAnsiTheme="majorHAnsi"/>
+          <w:b/>
+        </w:rPr>
+        <w:t>Distance</w:t>
+      </w:r>
+      <w:r>
+        <w:rPr>
+          <w:rFonts w:asciiTheme="majorHAnsi" w:hAnsiTheme="majorHAnsi"/>
+          <w:b/>
+        </w:rPr>
+        <w:t xml:space="preserve"> (cm) = impulsion (µs) / 58</w:t>
+      </w:r>
+    </w:p>
+    <w:p>
+      <w:pPr>
+        <w:rPr>
+          <w:rFonts w:asciiTheme="majorHAnsi" w:hAnsiTheme="majorHAnsi"/>
+        </w:rPr>
+      </w:pPr>
+    </w:p>
+    <w:p>
+      <w:pPr>
+        <w:rPr>
+          <w:rFonts w:asciiTheme="majorHAnsi" w:hAnsiTheme="majorHAnsi"/>
+        </w:rPr>
+      </w:pPr>
+      <w:r>
+        <w:rPr>
+          <w:rFonts w:asciiTheme="majorHAnsi" w:hAnsiTheme="majorHAnsi"/>
+        </w:rPr>
+        <w:t xml:space="preserve">Un programme de calcul de distance est disponible sur le </w:t>
+      </w:r>
+      <w:proofErr w:type="spellStart"/>
+      <w:proofErr w:type="gramStart"/>
+      <w:r>
+        <w:rPr>
+          <w:rFonts w:asciiTheme="majorHAnsi" w:hAnsiTheme="majorHAnsi"/>
+        </w:rPr>
+        <w:t>github</w:t>
+      </w:r>
+      <w:proofErr w:type="spellEnd"/>
+      <w:r>
+        <w:rPr>
+          <w:rFonts w:asciiTheme="majorHAnsi" w:hAnsiTheme="majorHAnsi"/>
+        </w:rPr>
+        <w:t> </w:t>
+      </w:r>
+      <w:r>
+        <w:rPr>
+          <w:rFonts w:asciiTheme="majorHAnsi" w:hAnsiTheme="majorHAnsi"/>
+        </w:rPr>
+        <w:t xml:space="preserve"> </w:t>
+      </w:r>
+      <w:proofErr w:type="spellStart"/>
+      <w:r>
+        <w:rPr>
+          <w:rFonts w:asciiTheme="majorHAnsi" w:hAnsiTheme="majorHAnsi"/>
+          <w:b/>
+          <w:i/>
+        </w:rPr>
+        <w:t>arduino</w:t>
+      </w:r>
+      <w:proofErr w:type="spellEnd"/>
+      <w:r>
+        <w:rPr>
+          <w:rFonts w:asciiTheme="majorHAnsi" w:hAnsiTheme="majorHAnsi"/>
+          <w:b/>
+          <w:i/>
+        </w:rPr>
+        <w:t>/</w:t>
+      </w:r>
+      <w:proofErr w:type="spellStart"/>
+      <w:r>
+        <w:rPr>
+          <w:rFonts w:asciiTheme="majorHAnsi" w:hAnsiTheme="majorHAnsi"/>
+          <w:b/>
+          <w:i/>
+        </w:rPr>
+        <w:t>calculDistance.ino</w:t>
+      </w:r>
+      <w:proofErr w:type="spellEnd"/>
+      <w:proofErr w:type="gramEnd"/>
+    </w:p>
+    <w:p>
+      <w:pPr>
+        <w:jc w:val="both"/>
+        <w:rPr>
+          <w:rFonts w:asciiTheme="majorHAnsi" w:hAnsiTheme="majorHAnsi"/>
+        </w:rPr>
+      </w:pPr>
+      <w:bookmarkStart w:id="0" w:name="_GoBack"/>
+      <w:bookmarkEnd w:id="0"/>
     </w:p>
     <w:sectPr>
       <w:pgSz w:w="11906" w:h="16838"/>
@@ -1670,6 +2522,19 @@
       <w:shd w:val="clear" w:color="auto" w:fill="E1DFDD"/>
     </w:rPr>
   </w:style>
+  <w:style w:type="character" w:styleId="CodeHTML">
+    <w:name w:val="HTML Code"/>
+    <w:basedOn w:val="Policepardfaut"/>
+    <w:uiPriority w:val="99"/>
+    <w:semiHidden/>
+    <w:unhideWhenUsed/>
+    <w:rsid w:val="00EB6E25"/>
+    <w:rPr>
+      <w:rFonts w:ascii="Courier New" w:eastAsia="Times New Roman" w:hAnsi="Courier New" w:cs="Courier New"/>
+      <w:sz w:val="20"/>
+      <w:szCs w:val="20"/>
+    </w:rPr>
+  </w:style>
 </w:styles>
 </file>
 

</xml_diff>

<commit_message>
calculDistanceComplet ajouté à tester #3
</commit_message>
<xml_diff>
--- a/Reflexions/Rélexions.docx
+++ b/Reflexions/Rélexions.docx
@@ -554,7 +554,7 @@
           </mc:Choice>
           <mc:Fallback>
             <w:pict>
-              <v:rect w14:anchorId="13180C2C" id="Rectangle 3" o:spid="_x0000_s1026" style="position:absolute;margin-left:-7.6pt;margin-top:-5.95pt;width:480pt;height:201.25pt;z-index:251646976;visibility:visible;mso-wrap-style:square;mso-width-percent:0;mso-height-percent:0;mso-wrap-distance-left:9pt;mso-wrap-distance-top:0;mso-wrap-distance-right:9pt;mso-wrap-distance-bottom:0;mso-position-horizontal:absolute;mso-position-horizontal-relative:text;mso-position-vertical:absolute;mso-position-vertical-relative:text;mso-width-percent:0;mso-height-percent:0;mso-width-relative:margin;mso-height-relative:margin;v-text-anchor:middle" o:gfxdata="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" filled="f" strokecolor="black [3213]" strokeweight="2pt"/>
+              <v:rect w14:anchorId="15553829" id="Rectangle 3" o:spid="_x0000_s1026" style="position:absolute;margin-left:-7.6pt;margin-top:-5.95pt;width:480pt;height:201.25pt;z-index:251646976;visibility:visible;mso-wrap-style:square;mso-width-percent:0;mso-height-percent:0;mso-wrap-distance-left:9pt;mso-wrap-distance-top:0;mso-wrap-distance-right:9pt;mso-wrap-distance-bottom:0;mso-position-horizontal:absolute;mso-position-horizontal-relative:text;mso-position-vertical:absolute;mso-position-vertical-relative:text;mso-width-percent:0;mso-height-percent:0;mso-width-relative:margin;mso-height-relative:margin;v-text-anchor:middle" o:gfxdata="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" filled="f" strokecolor="black [3213]" strokeweight="2pt"/>
             </w:pict>
           </mc:Fallback>
         </mc:AlternateContent>
@@ -1174,10 +1174,7 @@
       </w:pPr>
       <w:r>
         <w:lastRenderedPageBreak/>
-        <w:t>Le</w:t>
-      </w:r>
-      <w:r>
-        <w:t xml:space="preserve"> premier prototype</w:t>
+        <w:t>Le premier prototype</w:t>
       </w:r>
     </w:p>
     <w:p>
@@ -1567,158 +1564,20 @@
         <w:rPr>
           <w:rFonts w:asciiTheme="majorHAnsi" w:hAnsiTheme="majorHAnsi"/>
         </w:rPr>
-        <w:t xml:space="preserve"> représente la durée de l’impulsion d</w:t>
-      </w:r>
-      <w:r>
-        <w:rPr>
-          <w:rFonts w:asciiTheme="majorHAnsi" w:hAnsiTheme="majorHAnsi"/>
-        </w:rPr>
-        <w:t>urant</w:t>
-      </w:r>
-      <w:r>
-        <w:rPr>
-          <w:rFonts w:asciiTheme="majorHAnsi" w:hAnsiTheme="majorHAnsi"/>
-        </w:rPr>
-        <w:t xml:space="preserve"> </w:t>
-      </w:r>
-      <w:r>
-        <w:rPr>
-          <w:rFonts w:asciiTheme="majorHAnsi" w:hAnsiTheme="majorHAnsi"/>
-        </w:rPr>
-        <w:t>au</w:t>
-      </w:r>
-      <w:r>
-        <w:rPr>
-          <w:rFonts w:asciiTheme="majorHAnsi" w:hAnsiTheme="majorHAnsi"/>
-        </w:rPr>
-        <w:t xml:space="preserve"> </w:t>
-      </w:r>
-      <w:r>
-        <w:rPr>
-          <w:rFonts w:asciiTheme="majorHAnsi" w:hAnsiTheme="majorHAnsi"/>
-        </w:rPr>
-        <w:t>moins</w:t>
-      </w:r>
-      <w:r>
-        <w:rPr>
-          <w:rFonts w:asciiTheme="majorHAnsi" w:hAnsiTheme="majorHAnsi"/>
-        </w:rPr>
-        <w:t xml:space="preserve"> </w:t>
-      </w:r>
-      <w:r>
-        <w:rPr>
-          <w:rFonts w:asciiTheme="majorHAnsi" w:hAnsiTheme="majorHAnsi"/>
-        </w:rPr>
-        <w:t>10μs</w:t>
-      </w:r>
-      <w:r>
-        <w:rPr>
-          <w:rFonts w:asciiTheme="majorHAnsi" w:hAnsiTheme="majorHAnsi"/>
-        </w:rPr>
-        <w:t xml:space="preserve"> </w:t>
-      </w:r>
-      <w:r>
-        <w:rPr>
-          <w:rFonts w:asciiTheme="majorHAnsi" w:hAnsiTheme="majorHAnsi"/>
-        </w:rPr>
-        <w:t>pour</w:t>
-      </w:r>
-      <w:r>
-        <w:rPr>
-          <w:rFonts w:asciiTheme="majorHAnsi" w:hAnsiTheme="majorHAnsi"/>
-        </w:rPr>
-        <w:t xml:space="preserve"> </w:t>
-      </w:r>
-      <w:r>
-        <w:rPr>
-          <w:rFonts w:asciiTheme="majorHAnsi" w:hAnsiTheme="majorHAnsi"/>
-        </w:rPr>
-        <w:t>que</w:t>
-      </w:r>
-      <w:r>
-        <w:rPr>
-          <w:rFonts w:asciiTheme="majorHAnsi" w:hAnsiTheme="majorHAnsi"/>
-        </w:rPr>
-        <w:t xml:space="preserve"> </w:t>
-      </w:r>
-      <w:r>
-        <w:rPr>
-          <w:rFonts w:asciiTheme="majorHAnsi" w:hAnsiTheme="majorHAnsi"/>
-        </w:rPr>
-        <w:t>le</w:t>
-      </w:r>
-      <w:r>
-        <w:rPr>
-          <w:rFonts w:asciiTheme="majorHAnsi" w:hAnsiTheme="majorHAnsi"/>
-        </w:rPr>
-        <w:t xml:space="preserve"> </w:t>
-      </w:r>
-      <w:r>
-        <w:rPr>
-          <w:rFonts w:asciiTheme="majorHAnsi" w:hAnsiTheme="majorHAnsi"/>
-        </w:rPr>
-        <w:t>module</w:t>
-      </w:r>
-      <w:r>
-        <w:rPr>
-          <w:rFonts w:asciiTheme="majorHAnsi" w:hAnsiTheme="majorHAnsi"/>
-        </w:rPr>
-        <w:t xml:space="preserve"> </w:t>
-      </w:r>
-      <w:r>
-        <w:rPr>
-          <w:rFonts w:asciiTheme="majorHAnsi" w:hAnsiTheme="majorHAnsi"/>
-        </w:rPr>
-        <w:t>démarre</w:t>
-      </w:r>
-      <w:r>
-        <w:rPr>
-          <w:rFonts w:asciiTheme="majorHAnsi" w:hAnsiTheme="majorHAnsi"/>
-        </w:rPr>
-        <w:t xml:space="preserve"> </w:t>
-      </w:r>
-      <w:r>
-        <w:rPr>
-          <w:rFonts w:asciiTheme="majorHAnsi" w:hAnsiTheme="majorHAnsi"/>
-        </w:rPr>
-        <w:t>sa</w:t>
-      </w:r>
-      <w:r>
-        <w:rPr>
-          <w:rFonts w:asciiTheme="majorHAnsi" w:hAnsiTheme="majorHAnsi"/>
-        </w:rPr>
-        <w:t xml:space="preserve"> </w:t>
-      </w:r>
-      <w:r>
-        <w:rPr>
-          <w:rFonts w:asciiTheme="majorHAnsi" w:hAnsiTheme="majorHAnsi"/>
-        </w:rPr>
-        <w:t>lecture</w:t>
-      </w:r>
-      <w:r>
-        <w:rPr>
-          <w:rFonts w:asciiTheme="majorHAnsi" w:hAnsiTheme="majorHAnsi"/>
-        </w:rPr>
-        <w:t>.</w:t>
-      </w:r>
-    </w:p>
-    <w:p>
-      <w:pPr>
-        <w:rPr>
-          <w:rFonts w:asciiTheme="majorHAnsi" w:hAnsiTheme="majorHAnsi"/>
-        </w:rPr>
-      </w:pPr>
-      <w:r>
-        <w:rPr>
-          <w:rFonts w:asciiTheme="majorHAnsi" w:hAnsiTheme="majorHAnsi"/>
-        </w:rPr>
-        <w:t xml:space="preserve">On peut simplifier cette formule grâce aux informations du constructeur </w:t>
-      </w:r>
-      <w:r>
-        <w:rPr>
-          <w:rFonts w:asciiTheme="majorHAnsi" w:hAnsiTheme="majorHAnsi"/>
-        </w:rPr>
-        <w:t xml:space="preserve">: </w:t>
+        <w:t xml:space="preserve"> représente la durée de l’impulsion durant au moins 10μs pour que le module démarre sa lecture.</w:t>
+      </w:r>
+    </w:p>
+    <w:p>
+      <w:pPr>
+        <w:rPr>
+          <w:rFonts w:asciiTheme="majorHAnsi" w:hAnsiTheme="majorHAnsi"/>
+        </w:rPr>
+      </w:pPr>
+      <w:r>
+        <w:rPr>
+          <w:rFonts w:asciiTheme="majorHAnsi" w:hAnsiTheme="majorHAnsi"/>
+        </w:rPr>
+        <w:t xml:space="preserve">On peut simplifier cette formule grâce aux informations du constructeur : </w:t>
       </w:r>
     </w:p>
     <w:p>
@@ -1734,14 +1593,7 @@
           <w:rFonts w:asciiTheme="majorHAnsi" w:hAnsiTheme="majorHAnsi"/>
           <w:b/>
         </w:rPr>
-        <w:t>Distance</w:t>
-      </w:r>
-      <w:r>
-        <w:rPr>
-          <w:rFonts w:asciiTheme="majorHAnsi" w:hAnsiTheme="majorHAnsi"/>
-          <w:b/>
-        </w:rPr>
-        <w:t xml:space="preserve"> (cm) = impulsion (µs) / 58</w:t>
+        <w:t>Distance (cm) = impulsion (µs) / 58</w:t>
       </w:r>
     </w:p>
     <w:p>
@@ -1815,15 +1667,10 @@
       <w:proofErr w:type="gramEnd"/>
     </w:p>
     <w:p>
-      <w:pPr>
-        <w:jc w:val="both"/>
-        <w:rPr>
-          <w:rFonts w:asciiTheme="majorHAnsi" w:hAnsiTheme="majorHAnsi"/>
-        </w:rPr>
-      </w:pPr>
       <w:bookmarkStart w:id="0" w:name="_GoBack"/>
       <w:bookmarkEnd w:id="0"/>
     </w:p>
+    <w:p/>
     <w:sectPr>
       <w:pgSz w:w="11906" w:h="16838"/>
       <w:pgMar w:top="1417" w:right="1417" w:bottom="1417" w:left="1417" w:header="708" w:footer="708" w:gutter="0"/>

</xml_diff>

<commit_message>
circuits et tests moteur + capteurs (non fonctionnels)              #3
</commit_message>
<xml_diff>
--- a/Reflexions/Rélexions.docx
+++ b/Reflexions/Rélexions.docx
@@ -554,7 +554,7 @@
           </mc:Choice>
           <mc:Fallback>
             <w:pict>
-              <v:rect w14:anchorId="15553829" id="Rectangle 3" o:spid="_x0000_s1026" style="position:absolute;margin-left:-7.6pt;margin-top:-5.95pt;width:480pt;height:201.25pt;z-index:251646976;visibility:visible;mso-wrap-style:square;mso-width-percent:0;mso-height-percent:0;mso-wrap-distance-left:9pt;mso-wrap-distance-top:0;mso-wrap-distance-right:9pt;mso-wrap-distance-bottom:0;mso-position-horizontal:absolute;mso-position-horizontal-relative:text;mso-position-vertical:absolute;mso-position-vertical-relative:text;mso-width-percent:0;mso-height-percent:0;mso-width-relative:margin;mso-height-relative:margin;v-text-anchor:middle" o:gfxdata="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" filled="f" strokecolor="black [3213]" strokeweight="2pt"/>
+              <v:rect w14:anchorId="54514BC8" id="Rectangle 3" o:spid="_x0000_s1026" style="position:absolute;margin-left:-7.6pt;margin-top:-5.95pt;width:480pt;height:201.25pt;z-index:251646976;visibility:visible;mso-wrap-style:square;mso-width-percent:0;mso-height-percent:0;mso-wrap-distance-left:9pt;mso-wrap-distance-top:0;mso-wrap-distance-right:9pt;mso-wrap-distance-bottom:0;mso-position-horizontal:absolute;mso-position-horizontal-relative:text;mso-position-vertical:absolute;mso-position-vertical-relative:text;mso-width-percent:0;mso-height-percent:0;mso-width-relative:margin;mso-height-relative:margin;v-text-anchor:middle" o:gfxdata="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" filled="f" strokecolor="black [3213]" strokeweight="2pt"/>
             </w:pict>
           </mc:Fallback>
         </mc:AlternateContent>
@@ -1186,19 +1186,8 @@
     </w:p>
     <w:p>
       <w:pPr>
-        <w:rPr>
-          <w:rFonts w:asciiTheme="majorHAnsi" w:hAnsiTheme="majorHAnsi"/>
-        </w:rPr>
-      </w:pPr>
-      <w:r>
-        <w:rPr>
-          <w:rFonts w:asciiTheme="majorHAnsi" w:hAnsiTheme="majorHAnsi"/>
-        </w:rPr>
-        <w:t>//ajout image robot monté</w:t>
-      </w:r>
-    </w:p>
-    <w:p>
-      <w:pPr>
+        <w:ind w:firstLine="708"/>
+        <w:jc w:val="both"/>
         <w:rPr>
           <w:rFonts w:asciiTheme="majorHAnsi" w:eastAsiaTheme="majorEastAsia" w:hAnsiTheme="majorHAnsi" w:cstheme="majorBidi"/>
           <w:color w:val="365F91" w:themeColor="accent1" w:themeShade="BF"/>
@@ -1206,142 +1195,132 @@
           <w:szCs w:val="26"/>
         </w:rPr>
       </w:pPr>
-    </w:p>
-    <w:p>
-      <w:pPr>
-        <w:ind w:firstLine="708"/>
-        <w:jc w:val="both"/>
+      <w:r>
         <w:rPr>
           <w:rFonts w:asciiTheme="majorHAnsi" w:eastAsiaTheme="majorEastAsia" w:hAnsiTheme="majorHAnsi" w:cstheme="majorBidi"/>
           <w:color w:val="365F91" w:themeColor="accent1" w:themeShade="BF"/>
           <w:sz w:val="26"/>
           <w:szCs w:val="26"/>
         </w:rPr>
-      </w:pPr>
-      <w:r>
+        <w:t>La position des capteurs sur notre prototype</w:t>
+      </w:r>
+    </w:p>
+    <w:p>
+      <w:pPr>
+        <w:jc w:val="both"/>
+        <w:rPr>
+          <w:rFonts w:asciiTheme="majorHAnsi" w:hAnsiTheme="majorHAnsi"/>
+        </w:rPr>
+      </w:pPr>
+      <w:r>
+        <w:rPr>
+          <w:rFonts w:asciiTheme="majorHAnsi" w:hAnsiTheme="majorHAnsi"/>
+        </w:rPr>
+        <w:t xml:space="preserve">Les pièces du robot nous étant imposé pour une première version, nous avons dû nous adapter pour la position des capteurs. Au lieu de les positionner selon </w:t>
+      </w:r>
+      <w:r>
+        <w:rPr>
+          <w:rFonts w:asciiTheme="majorHAnsi" w:hAnsiTheme="majorHAnsi"/>
+        </w:rPr>
+        <w:t>la réflexion vue</w:t>
+      </w:r>
+      <w:r>
+        <w:rPr>
+          <w:rFonts w:asciiTheme="majorHAnsi" w:hAnsiTheme="majorHAnsi"/>
+        </w:rPr>
+        <w:t xml:space="preserve"> au paragraphe précédent, nous les avons </w:t>
+      </w:r>
+      <w:r>
+        <w:rPr>
+          <w:rFonts w:asciiTheme="majorHAnsi" w:hAnsiTheme="majorHAnsi"/>
+        </w:rPr>
+        <w:t>placés</w:t>
+      </w:r>
+      <w:r>
+        <w:rPr>
+          <w:rFonts w:asciiTheme="majorHAnsi" w:hAnsiTheme="majorHAnsi"/>
+        </w:rPr>
+        <w:t xml:space="preserve"> avec un angle </w:t>
+      </w:r>
+      <w:r>
+        <w:rPr>
+          <w:rFonts w:asciiTheme="majorHAnsi" w:hAnsiTheme="majorHAnsi"/>
+        </w:rPr>
+        <w:t>de</w:t>
+      </w:r>
+      <w:r>
+        <w:rPr>
+          <w:rFonts w:asciiTheme="majorHAnsi" w:hAnsiTheme="majorHAnsi"/>
+        </w:rPr>
+        <w:t xml:space="preserve"> </w:t>
+      </w:r>
+      <w:r>
+        <w:rPr>
+          <w:rFonts w:asciiTheme="majorHAnsi" w:hAnsiTheme="majorHAnsi"/>
+          <w:color w:val="FF0000"/>
+        </w:rPr>
+        <w:t xml:space="preserve">50 </w:t>
+      </w:r>
+      <w:r>
+        <w:rPr>
+          <w:rFonts w:asciiTheme="majorHAnsi" w:hAnsiTheme="majorHAnsi"/>
+          <w:color w:val="FF0000"/>
+        </w:rPr>
+        <w:t>à</w:t>
+      </w:r>
+      <w:r>
+        <w:rPr>
+          <w:rFonts w:asciiTheme="majorHAnsi" w:hAnsiTheme="majorHAnsi"/>
+          <w:color w:val="FF0000"/>
+        </w:rPr>
+        <w:t xml:space="preserve"> 60</w:t>
+      </w:r>
+      <w:r>
+        <w:rPr>
+          <w:rFonts w:asciiTheme="majorHAnsi" w:hAnsiTheme="majorHAnsi"/>
+          <w:color w:val="FF0000"/>
+        </w:rPr>
+        <w:t xml:space="preserve"> </w:t>
+      </w:r>
+      <w:r>
+        <w:rPr>
+          <w:rFonts w:asciiTheme="majorHAnsi" w:hAnsiTheme="majorHAnsi"/>
+        </w:rPr>
+        <w:t>degrés d’écart chacun.</w:t>
+      </w:r>
+    </w:p>
+    <w:p>
+      <w:pPr>
+        <w:jc w:val="both"/>
+        <w:rPr>
+          <w:rFonts w:asciiTheme="majorHAnsi" w:hAnsiTheme="majorHAnsi"/>
+        </w:rPr>
+      </w:pPr>
+    </w:p>
+    <w:p>
+      <w:pPr>
+        <w:jc w:val="both"/>
         <w:rPr>
           <w:rFonts w:asciiTheme="majorHAnsi" w:eastAsiaTheme="majorEastAsia" w:hAnsiTheme="majorHAnsi" w:cstheme="majorBidi"/>
           <w:color w:val="365F91" w:themeColor="accent1" w:themeShade="BF"/>
           <w:sz w:val="26"/>
           <w:szCs w:val="26"/>
         </w:rPr>
-        <w:t>La position des capteurs sur notre prototype</w:t>
-      </w:r>
-    </w:p>
-    <w:p>
-      <w:pPr>
-        <w:jc w:val="both"/>
-        <w:rPr>
-          <w:rFonts w:asciiTheme="majorHAnsi" w:hAnsiTheme="majorHAnsi"/>
-        </w:rPr>
-      </w:pPr>
-      <w:r>
-        <w:rPr>
-          <w:rFonts w:asciiTheme="majorHAnsi" w:hAnsiTheme="majorHAnsi"/>
-        </w:rPr>
-        <w:t xml:space="preserve">Les pièces du robot nous étant imposé pour une première version, nous avons dû nous adapter pour la position des capteurs. Au lieu de les positionner selon </w:t>
-      </w:r>
-      <w:r>
-        <w:rPr>
-          <w:rFonts w:asciiTheme="majorHAnsi" w:hAnsiTheme="majorHAnsi"/>
-        </w:rPr>
-        <w:t>la réflexion vue</w:t>
-      </w:r>
-      <w:r>
-        <w:rPr>
-          <w:rFonts w:asciiTheme="majorHAnsi" w:hAnsiTheme="majorHAnsi"/>
-        </w:rPr>
-        <w:t xml:space="preserve"> au paragraphe précédent, nous les avons </w:t>
-      </w:r>
-      <w:r>
-        <w:rPr>
-          <w:rFonts w:asciiTheme="majorHAnsi" w:hAnsiTheme="majorHAnsi"/>
-        </w:rPr>
-        <w:t>placés</w:t>
-      </w:r>
-      <w:r>
-        <w:rPr>
-          <w:rFonts w:asciiTheme="majorHAnsi" w:hAnsiTheme="majorHAnsi"/>
-        </w:rPr>
-        <w:t xml:space="preserve"> avec un angle </w:t>
-      </w:r>
-      <w:r>
-        <w:rPr>
-          <w:rFonts w:asciiTheme="majorHAnsi" w:hAnsiTheme="majorHAnsi"/>
-        </w:rPr>
-        <w:t>de</w:t>
-      </w:r>
-      <w:r>
-        <w:rPr>
-          <w:rFonts w:asciiTheme="majorHAnsi" w:hAnsiTheme="majorHAnsi"/>
-        </w:rPr>
-        <w:t xml:space="preserve"> </w:t>
-      </w:r>
-      <w:r>
-        <w:rPr>
-          <w:rFonts w:asciiTheme="majorHAnsi" w:hAnsiTheme="majorHAnsi"/>
-          <w:color w:val="FF0000"/>
-        </w:rPr>
-        <w:t xml:space="preserve">50 </w:t>
-      </w:r>
-      <w:r>
-        <w:rPr>
-          <w:rFonts w:asciiTheme="majorHAnsi" w:hAnsiTheme="majorHAnsi"/>
-          <w:color w:val="FF0000"/>
-        </w:rPr>
-        <w:t>à</w:t>
-      </w:r>
-      <w:r>
-        <w:rPr>
-          <w:rFonts w:asciiTheme="majorHAnsi" w:hAnsiTheme="majorHAnsi"/>
-          <w:color w:val="FF0000"/>
-        </w:rPr>
-        <w:t xml:space="preserve"> 60</w:t>
-      </w:r>
-      <w:r>
-        <w:rPr>
-          <w:rFonts w:asciiTheme="majorHAnsi" w:hAnsiTheme="majorHAnsi"/>
-          <w:color w:val="FF0000"/>
-        </w:rPr>
-        <w:t xml:space="preserve"> (à calculer)</w:t>
-      </w:r>
-      <w:r>
-        <w:rPr>
-          <w:rFonts w:asciiTheme="majorHAnsi" w:hAnsiTheme="majorHAnsi"/>
-          <w:color w:val="FF0000"/>
-        </w:rPr>
-        <w:t xml:space="preserve"> </w:t>
-      </w:r>
-      <w:r>
-        <w:rPr>
-          <w:rFonts w:asciiTheme="majorHAnsi" w:hAnsiTheme="majorHAnsi"/>
-        </w:rPr>
-        <w:t>degrés d’écart chacun.</w:t>
-      </w:r>
-    </w:p>
-    <w:p>
-      <w:pPr>
-        <w:jc w:val="both"/>
-        <w:rPr>
-          <w:rFonts w:asciiTheme="majorHAnsi" w:hAnsiTheme="majorHAnsi"/>
-        </w:rPr>
-      </w:pPr>
-    </w:p>
-    <w:p>
-      <w:pPr>
-        <w:jc w:val="both"/>
+      </w:pPr>
+      <w:r>
+        <w:rPr>
+          <w:rFonts w:asciiTheme="majorHAnsi" w:hAnsiTheme="majorHAnsi"/>
+        </w:rPr>
+        <w:tab/>
+      </w:r>
+      <w:r>
         <w:rPr>
           <w:rFonts w:asciiTheme="majorHAnsi" w:eastAsiaTheme="majorEastAsia" w:hAnsiTheme="majorHAnsi" w:cstheme="majorBidi"/>
           <w:color w:val="365F91" w:themeColor="accent1" w:themeShade="BF"/>
           <w:sz w:val="26"/>
           <w:szCs w:val="26"/>
         </w:rPr>
-      </w:pPr>
-      <w:r>
-        <w:rPr>
-          <w:rFonts w:asciiTheme="majorHAnsi" w:hAnsiTheme="majorHAnsi"/>
-        </w:rPr>
-        <w:tab/>
+        <w:t xml:space="preserve">La distance </w:t>
       </w:r>
       <w:r>
         <w:rPr>
@@ -1350,15 +1329,6 @@
           <w:sz w:val="26"/>
           <w:szCs w:val="26"/>
         </w:rPr>
-        <w:t xml:space="preserve">La distance </w:t>
-      </w:r>
-      <w:r>
-        <w:rPr>
-          <w:rFonts w:asciiTheme="majorHAnsi" w:eastAsiaTheme="majorEastAsia" w:hAnsiTheme="majorHAnsi" w:cstheme="majorBidi"/>
-          <w:color w:val="365F91" w:themeColor="accent1" w:themeShade="BF"/>
-          <w:sz w:val="26"/>
-          <w:szCs w:val="26"/>
-        </w:rPr>
         <w:t>entre le capteur et l’obstacle</w:t>
       </w:r>
     </w:p>
@@ -1666,11 +1636,17 @@
       <w:proofErr w:type="spellEnd"/>
       <w:proofErr w:type="gramEnd"/>
     </w:p>
+    <w:p/>
+    <w:p/>
+    <w:p>
+      <w:r>
+        <w:t>Après la première réunion de suivi de projet, on nous a conseillé de se focaliser sur un robot qui revient à son point de départ plutôt qu’un robot qui va d’un point A vers un point B.</w:t>
+      </w:r>
+    </w:p>
     <w:p>
       <w:bookmarkStart w:id="0" w:name="_GoBack"/>
       <w:bookmarkEnd w:id="0"/>
     </w:p>
-    <w:p/>
     <w:sectPr>
       <w:pgSz w:w="11906" w:h="16838"/>
       <w:pgMar w:top="1417" w:right="1417" w:bottom="1417" w:left="1417" w:header="708" w:footer="708" w:gutter="0"/>

</xml_diff>

<commit_message>
ajout rapport modif code #3
</commit_message>
<xml_diff>
--- a/Reflexions/Rélexions.docx
+++ b/Reflexions/Rélexions.docx
@@ -218,6 +218,8 @@
         <w:pStyle w:val="Titre2"/>
         <w:ind w:firstLine="708"/>
       </w:pPr>
+      <w:bookmarkStart w:id="0" w:name="_Hlk7871897"/>
+      <w:bookmarkStart w:id="1" w:name="_GoBack"/>
       <w:r>
         <w:lastRenderedPageBreak/>
         <w:t>Position des capteurs</w:t>
@@ -554,7 +556,7 @@
           </mc:Choice>
           <mc:Fallback>
             <w:pict>
-              <v:rect w14:anchorId="54514BC8" id="Rectangle 3" o:spid="_x0000_s1026" style="position:absolute;margin-left:-7.6pt;margin-top:-5.95pt;width:480pt;height:201.25pt;z-index:251646976;visibility:visible;mso-wrap-style:square;mso-width-percent:0;mso-height-percent:0;mso-wrap-distance-left:9pt;mso-wrap-distance-top:0;mso-wrap-distance-right:9pt;mso-wrap-distance-bottom:0;mso-position-horizontal:absolute;mso-position-horizontal-relative:text;mso-position-vertical:absolute;mso-position-vertical-relative:text;mso-width-percent:0;mso-height-percent:0;mso-width-relative:margin;mso-height-relative:margin;v-text-anchor:middle" o:gfxdata="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" filled="f" strokecolor="black [3213]" strokeweight="2pt"/>
+              <v:rect w14:anchorId="3A53C185" id="Rectangle 3" o:spid="_x0000_s1026" style="position:absolute;margin-left:-7.6pt;margin-top:-5.95pt;width:480pt;height:201.25pt;z-index:251646976;visibility:visible;mso-wrap-style:square;mso-width-percent:0;mso-height-percent:0;mso-wrap-distance-left:9pt;mso-wrap-distance-top:0;mso-wrap-distance-right:9pt;mso-wrap-distance-bottom:0;mso-position-horizontal:absolute;mso-position-horizontal-relative:text;mso-position-vertical:absolute;mso-position-vertical-relative:text;mso-width-percent:0;mso-height-percent:0;mso-width-relative:margin;mso-height-relative:margin;v-text-anchor:middle" o:gfxdata="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" filled="f" strokecolor="black [3213]" strokeweight="2pt"/>
             </w:pict>
           </mc:Fallback>
         </mc:AlternateContent>
@@ -1246,41 +1248,13 @@
         <w:rPr>
           <w:rFonts w:asciiTheme="majorHAnsi" w:hAnsiTheme="majorHAnsi"/>
         </w:rPr>
-        <w:t>de</w:t>
-      </w:r>
-      <w:r>
-        <w:rPr>
-          <w:rFonts w:asciiTheme="majorHAnsi" w:hAnsiTheme="majorHAnsi"/>
-        </w:rPr>
-        <w:t xml:space="preserve"> </w:t>
-      </w:r>
-      <w:r>
-        <w:rPr>
-          <w:rFonts w:asciiTheme="majorHAnsi" w:hAnsiTheme="majorHAnsi"/>
-          <w:color w:val="FF0000"/>
-        </w:rPr>
-        <w:t xml:space="preserve">50 </w:t>
-      </w:r>
-      <w:r>
-        <w:rPr>
-          <w:rFonts w:asciiTheme="majorHAnsi" w:hAnsiTheme="majorHAnsi"/>
-          <w:color w:val="FF0000"/>
-        </w:rPr>
-        <w:t>à</w:t>
-      </w:r>
-      <w:r>
-        <w:rPr>
-          <w:rFonts w:asciiTheme="majorHAnsi" w:hAnsiTheme="majorHAnsi"/>
-          <w:color w:val="FF0000"/>
-        </w:rPr>
-        <w:t xml:space="preserve"> 60</w:t>
-      </w:r>
-      <w:r>
-        <w:rPr>
-          <w:rFonts w:asciiTheme="majorHAnsi" w:hAnsiTheme="majorHAnsi"/>
-          <w:color w:val="FF0000"/>
-        </w:rPr>
-        <w:t xml:space="preserve"> </w:t>
+        <w:t>d</w:t>
+      </w:r>
+      <w:r>
+        <w:rPr>
+          <w:rFonts w:asciiTheme="majorHAnsi" w:hAnsiTheme="majorHAnsi"/>
+        </w:rPr>
+        <w:t xml:space="preserve">’environ 60 </w:t>
       </w:r>
       <w:r>
         <w:rPr>
@@ -1289,6 +1263,8 @@
         <w:t>degrés d’écart chacun.</w:t>
       </w:r>
     </w:p>
+    <w:bookmarkEnd w:id="0"/>
+    <w:bookmarkEnd w:id="1"/>
     <w:p>
       <w:pPr>
         <w:jc w:val="both"/>
@@ -1643,10 +1619,7 @@
         <w:t>Après la première réunion de suivi de projet, on nous a conseillé de se focaliser sur un robot qui revient à son point de départ plutôt qu’un robot qui va d’un point A vers un point B.</w:t>
       </w:r>
     </w:p>
-    <w:p>
-      <w:bookmarkStart w:id="0" w:name="_GoBack"/>
-      <w:bookmarkEnd w:id="0"/>
-    </w:p>
+    <w:p/>
     <w:sectPr>
       <w:pgSz w:w="11906" w:h="16838"/>
       <w:pgMar w:top="1417" w:right="1417" w:bottom="1417" w:left="1417" w:header="708" w:footer="708" w:gutter="0"/>

</xml_diff>